<commit_message>
aanpassingen in rood! was niet consistent met feedback
</commit_message>
<xml_diff>
--- a/Use cases/Use cases.docx
+++ b/Use cases/Use cases.docx
@@ -636,7 +636,19 @@
         <w:t xml:space="preserve">: </w:t>
       </w:r>
       <w:r>
-        <w:t>De gebruiker moet een account kunnen aanmaken. Bij het aanmaken voert hij informatie over zichzelf in zoals Naam, Geboortedatum, Type auto (indien van toepassing) etc. Nadat een account is aangemaakt moet de gebruiker kunnen inloggen.</w:t>
+        <w:t>De gebruiker moet een account kunnen aanmaken. Bij het aanmaken voert hij informatie over zichzelf in zoals Naam, Geboortedatum, Type auto (indien van toepassing) etc. Nadat een account is aangemaakt moet</w:t>
+      </w:r>
+      <w:r>
+        <w:t>en de gegevens bewaard worden, zodat</w:t>
+      </w:r>
+      <w:r>
+        <w:t xml:space="preserve"> de gebruiker k</w:t>
+      </w:r>
+      <w:r>
+        <w:t>an</w:t>
+      </w:r>
+      <w:r>
+        <w:t xml:space="preserve"> inloggen.</w:t>
       </w:r>
     </w:p>
     <w:p>
@@ -900,13 +912,11 @@
         <w:t>:</w:t>
       </w:r>
       <w:r>
-        <w:t xml:space="preserve"> Als de app is opgestart en de gebruiker niet is </w:t>
-      </w:r>
-      <w:proofErr w:type="spellStart"/>
-      <w:r>
-        <w:t>ingelogt</w:t>
-      </w:r>
-      <w:proofErr w:type="spellEnd"/>
+        <w:t xml:space="preserve"> Als de app is opgestart en de gebruiker niet is ingelog</w:t>
+      </w:r>
+      <w:r>
+        <w:t>d</w:t>
+      </w:r>
       <w:r>
         <w:t xml:space="preserve"> kan de gebruiker kiezen of hij een account wilt aanmaken of wilt inloggen. Daarnaast zal de knop account aanmaken beschikbaar zijn in het menu.</w:t>
       </w:r>
@@ -2700,27 +2710,49 @@
         <w:t xml:space="preserve">: </w:t>
       </w:r>
       <w:r>
-        <w:t>Omdat meerijders misschien ver van te voren een rit aanvragen hebben ze in het uur voor de rit tijd om te bevestigen dat ze meerijden, na het bevestigen wordt de betaling gedaan.</w:t>
-      </w:r>
-    </w:p>
-    <w:p>
-      <w:pPr>
-        <w:contextualSpacing w:val="0"/>
-        <w:rPr>
-          <w:lang w:val="en-US"/>
-        </w:rPr>
-      </w:pPr>
-      <w:r>
-        <w:rPr>
-          <w:b/>
-          <w:lang w:val="en-US"/>
+        <w:t>Omdat meerijders misschien ver van te voren een rit aanvragen hebben ze in het uur voor de rit tijd om te bevestigen dat ze meerijden</w:t>
+      </w:r>
+      <w:r>
+        <w:t xml:space="preserve">. </w:t>
+      </w:r>
+      <w:r>
+        <w:rPr>
+          <w:b/>
+          <w:color w:val="FF0000"/>
+          <w:u w:val="single"/>
+        </w:rPr>
+        <w:t xml:space="preserve">Naderhand moet de rit door de chauffeur en </w:t>
+      </w:r>
+      <w:proofErr w:type="spellStart"/>
+      <w:r>
+        <w:rPr>
+          <w:b/>
+          <w:color w:val="FF0000"/>
+          <w:u w:val="single"/>
+        </w:rPr>
+        <w:t>mee-rijder</w:t>
+      </w:r>
+      <w:proofErr w:type="spellEnd"/>
+      <w:r>
+        <w:rPr>
+          <w:b/>
+          <w:color w:val="FF0000"/>
+          <w:u w:val="single"/>
+        </w:rPr>
+        <w:t xml:space="preserve"> in de app worden bevestigd dat de rit heeft plaats gevonden. Zodra dat laatste is gedaan, wordt de betaling automatisch voldaan.</w:t>
+      </w:r>
+    </w:p>
+    <w:p>
+      <w:pPr>
+        <w:contextualSpacing w:val="0"/>
+      </w:pPr>
+      <w:r>
+        <w:rPr>
+          <w:b/>
         </w:rPr>
         <w:t xml:space="preserve">Priority: </w:t>
       </w:r>
       <w:r>
-        <w:rPr>
-          <w:lang w:val="en-US"/>
-        </w:rPr>
         <w:t>1</w:t>
       </w:r>
     </w:p>
@@ -3115,6 +3147,11 @@
     <w:p>
       <w:pPr>
         <w:contextualSpacing w:val="0"/>
+        <w:rPr>
+          <w:b/>
+          <w:color w:val="FF0000"/>
+          <w:u w:val="single"/>
+        </w:rPr>
       </w:pPr>
       <w:proofErr w:type="spellStart"/>
       <w:r>
@@ -3136,6 +3173,79 @@
       <w:r>
         <w:t>rit heeft geaccepteerd. Dit gaat doormiddel van een saldo</w:t>
       </w:r>
+      <w:r>
+        <w:t xml:space="preserve">. </w:t>
+      </w:r>
+      <w:r>
+        <w:rPr>
+          <w:b/>
+          <w:color w:val="FF0000"/>
+          <w:u w:val="single"/>
+        </w:rPr>
+        <w:t xml:space="preserve">Klopt niet met de </w:t>
+      </w:r>
+      <w:proofErr w:type="spellStart"/>
+      <w:r>
+        <w:rPr>
+          <w:b/>
+          <w:color w:val="FF0000"/>
+          <w:u w:val="single"/>
+        </w:rPr>
+        <w:t>requirements</w:t>
+      </w:r>
+      <w:proofErr w:type="spellEnd"/>
+      <w:r>
+        <w:rPr>
+          <w:b/>
+          <w:color w:val="FF0000"/>
+          <w:u w:val="single"/>
+        </w:rPr>
+        <w:t xml:space="preserve"> (was feedback op)</w:t>
+      </w:r>
+      <w:r>
+        <w:rPr>
+          <w:b/>
+          <w:color w:val="FF0000"/>
+          <w:u w:val="single"/>
+        </w:rPr>
+        <w:t xml:space="preserve">. Betaling vindt plaats na de rit, wanneer chauffeur en </w:t>
+      </w:r>
+      <w:proofErr w:type="spellStart"/>
+      <w:r>
+        <w:rPr>
+          <w:b/>
+          <w:color w:val="FF0000"/>
+          <w:u w:val="single"/>
+        </w:rPr>
+        <w:t>mee-rijder</w:t>
+      </w:r>
+      <w:proofErr w:type="spellEnd"/>
+      <w:r>
+        <w:rPr>
+          <w:b/>
+          <w:color w:val="FF0000"/>
+          <w:u w:val="single"/>
+        </w:rPr>
+        <w:t xml:space="preserve"> hebben bevestigd. Dat gebeurd door een automatische prijsbepaling, die zich baseert op de voorspelde route en een kilometervergoeding (afspreeklocatie tot eindbestemming). Zie vorige </w:t>
+      </w:r>
+      <w:proofErr w:type="spellStart"/>
+      <w:r>
+        <w:rPr>
+          <w:b/>
+          <w:color w:val="FF0000"/>
+          <w:u w:val="single"/>
+        </w:rPr>
+        <w:t>use</w:t>
+      </w:r>
+      <w:proofErr w:type="spellEnd"/>
+      <w:r>
+        <w:rPr>
+          <w:b/>
+          <w:color w:val="FF0000"/>
+          <w:u w:val="single"/>
+        </w:rPr>
+        <w:t xml:space="preserve"> case</w:t>
+      </w:r>
     </w:p>
     <w:p>
       <w:pPr>
@@ -3173,6 +3283,7 @@
         <w:rPr>
           <w:b/>
         </w:rPr>
+        <w:lastRenderedPageBreak/>
         <w:t xml:space="preserve">Actors: </w:t>
       </w:r>
       <w:r>
@@ -3225,8 +3336,768 @@
         <w:rPr>
           <w:b/>
         </w:rPr>
+        <w:t>Includes</w:t>
+      </w:r>
+      <w:proofErr w:type="spellEnd"/>
+      <w:r>
+        <w:rPr>
+          <w:b/>
+        </w:rPr>
+        <w:t xml:space="preserve">: </w:t>
+      </w:r>
+      <w:r>
+        <w:t>-</w:t>
+      </w:r>
+    </w:p>
+    <w:p>
+      <w:pPr>
+        <w:contextualSpacing w:val="0"/>
+      </w:pPr>
+      <w:proofErr w:type="spellStart"/>
+      <w:r>
+        <w:rPr>
+          <w:b/>
+        </w:rPr>
+        <w:t>Extends</w:t>
+      </w:r>
+      <w:proofErr w:type="spellEnd"/>
+      <w:r>
+        <w:rPr>
+          <w:b/>
+        </w:rPr>
+        <w:t xml:space="preserve">: </w:t>
+      </w:r>
+      <w:r>
+        <w:t>-</w:t>
+      </w:r>
+    </w:p>
+    <w:p>
+      <w:pPr>
+        <w:contextualSpacing w:val="0"/>
+      </w:pPr>
+      <w:proofErr w:type="spellStart"/>
+      <w:r>
+        <w:rPr>
+          <w:b/>
+        </w:rPr>
+        <w:t>Generalizes</w:t>
+      </w:r>
+      <w:proofErr w:type="spellEnd"/>
+      <w:r>
+        <w:rPr>
+          <w:b/>
+        </w:rPr>
+        <w:t xml:space="preserve">: </w:t>
+      </w:r>
+      <w:r>
+        <w:t>-</w:t>
+      </w:r>
+    </w:p>
+    <w:p>
+      <w:pPr>
+        <w:contextualSpacing w:val="0"/>
+      </w:pPr>
+      <w:proofErr w:type="spellStart"/>
+      <w:r>
+        <w:rPr>
+          <w:b/>
+        </w:rPr>
+        <w:t>Preconditions</w:t>
+      </w:r>
+      <w:proofErr w:type="spellEnd"/>
+      <w:r>
+        <w:rPr>
+          <w:b/>
+        </w:rPr>
+        <w:t>:</w:t>
+      </w:r>
+      <w:r>
+        <w:t xml:space="preserve"> </w:t>
+      </w:r>
+      <w:r>
+        <w:t>De meerijder moet de rit geaccepteerd hebben, wat betekend dat hij voldoende saldo heeft.</w:t>
+      </w:r>
+    </w:p>
+    <w:p>
+      <w:pPr>
+        <w:contextualSpacing w:val="0"/>
+        <w:rPr>
+          <w:b/>
+        </w:rPr>
+      </w:pPr>
+      <w:proofErr w:type="spellStart"/>
+      <w:r>
+        <w:rPr>
+          <w:b/>
+        </w:rPr>
+        <w:t>Postconditions</w:t>
+      </w:r>
+      <w:proofErr w:type="spellEnd"/>
+      <w:r>
+        <w:rPr>
+          <w:b/>
+        </w:rPr>
+        <w:t>:</w:t>
+      </w:r>
+    </w:p>
+    <w:p>
+      <w:pPr>
+        <w:contextualSpacing w:val="0"/>
+      </w:pPr>
+      <w:r>
+        <w:t>Na de betaling g</w:t>
+      </w:r>
+      <w:r>
+        <w:t>aat de app naar het hoofdscherm.</w:t>
+      </w:r>
+    </w:p>
+    <w:p>
+      <w:pPr>
+        <w:contextualSpacing w:val="0"/>
+        <w:rPr>
+          <w:b/>
+        </w:rPr>
+      </w:pPr>
+      <w:proofErr w:type="spellStart"/>
+      <w:r>
+        <w:rPr>
+          <w:b/>
+        </w:rPr>
+        <w:t>Notes</w:t>
+      </w:r>
+      <w:proofErr w:type="spellEnd"/>
+      <w:r>
+        <w:rPr>
+          <w:b/>
+        </w:rPr>
+        <w:t>/Issues:</w:t>
+      </w:r>
+    </w:p>
+    <w:p>
+      <w:pPr>
+        <w:contextualSpacing w:val="0"/>
+      </w:pPr>
+      <w:r>
+        <w:t>-</w:t>
+      </w:r>
+    </w:p>
+    <w:p>
+      <w:pPr>
+        <w:contextualSpacing w:val="0"/>
+        <w:rPr>
+          <w:b/>
+        </w:rPr>
+      </w:pPr>
+      <w:r>
+        <w:rPr>
+          <w:b/>
+        </w:rPr>
+        <w:t>UML diagram</w:t>
+      </w:r>
+    </w:p>
+    <w:p>
+      <w:pPr>
+        <w:contextualSpacing w:val="0"/>
+        <w:rPr>
+          <w:b/>
+        </w:rPr>
+      </w:pPr>
+    </w:p>
+    <w:p>
+      <w:pPr>
+        <w:contextualSpacing w:val="0"/>
+      </w:pPr>
+      <w:r>
+        <w:rPr>
+          <w:b/>
+        </w:rPr>
+        <w:t xml:space="preserve">Name </w:t>
+      </w:r>
+      <w:proofErr w:type="spellStart"/>
+      <w:r>
+        <w:rPr>
+          <w:b/>
+        </w:rPr>
+        <w:t>and</w:t>
+      </w:r>
+      <w:proofErr w:type="spellEnd"/>
+      <w:r>
+        <w:rPr>
+          <w:b/>
+        </w:rPr>
+        <w:t xml:space="preserve"> </w:t>
+      </w:r>
+      <w:proofErr w:type="spellStart"/>
+      <w:r>
+        <w:rPr>
+          <w:b/>
+        </w:rPr>
+        <w:t>identifier</w:t>
+      </w:r>
+      <w:proofErr w:type="spellEnd"/>
+      <w:r>
+        <w:rPr>
+          <w:b/>
+        </w:rPr>
+        <w:t>:</w:t>
+      </w:r>
+      <w:r>
+        <w:rPr>
+          <w:b/>
+        </w:rPr>
+        <w:t xml:space="preserve"> </w:t>
+      </w:r>
+      <w:r>
+        <w:t>Tegoed opwaarderen</w:t>
+      </w:r>
+      <w:r>
+        <w:t>/</w:t>
+      </w:r>
+      <w:proofErr w:type="spellStart"/>
+      <w:r>
+        <w:t>uikteren</w:t>
+      </w:r>
+      <w:proofErr w:type="spellEnd"/>
+      <w:r>
+        <w:t xml:space="preserve">, </w:t>
+      </w:r>
+      <w:proofErr w:type="spellStart"/>
+      <w:r>
+        <w:t>Teg</w:t>
+      </w:r>
+      <w:proofErr w:type="spellEnd"/>
+      <w:r>
+        <w:t xml:space="preserve"> </w:t>
+      </w:r>
+      <w:proofErr w:type="spellStart"/>
+      <w:r>
+        <w:t>Opw</w:t>
+      </w:r>
+      <w:proofErr w:type="spellEnd"/>
+      <w:r>
+        <w:t>/</w:t>
+      </w:r>
+      <w:proofErr w:type="spellStart"/>
+      <w:r>
+        <w:t>Uitk</w:t>
+      </w:r>
+      <w:proofErr w:type="spellEnd"/>
+    </w:p>
+    <w:p>
+      <w:pPr>
+        <w:contextualSpacing w:val="0"/>
+      </w:pPr>
+      <w:proofErr w:type="spellStart"/>
+      <w:r>
+        <w:rPr>
+          <w:b/>
+        </w:rPr>
+        <w:t>Objective</w:t>
+      </w:r>
+      <w:proofErr w:type="spellEnd"/>
+      <w:r>
+        <w:rPr>
+          <w:b/>
+        </w:rPr>
+        <w:t xml:space="preserve">: </w:t>
+      </w:r>
+      <w:r>
+        <w:t>Betaling gaat via e</w:t>
+      </w:r>
+      <w:r>
+        <w:t xml:space="preserve">en saldo. Dit kan worden opgewaardeerd met </w:t>
+      </w:r>
+      <w:proofErr w:type="spellStart"/>
+      <w:r>
+        <w:t>I</w:t>
+      </w:r>
+      <w:r>
+        <w:t>D</w:t>
+      </w:r>
+      <w:r>
+        <w:t>eal</w:t>
+      </w:r>
+      <w:proofErr w:type="spellEnd"/>
+      <w:r>
+        <w:t>.</w:t>
+      </w:r>
+      <w:r>
+        <w:t xml:space="preserve"> </w:t>
+      </w:r>
+      <w:r>
+        <w:rPr>
+          <w:b/>
+          <w:color w:val="FF0000"/>
+          <w:u w:val="single"/>
+        </w:rPr>
+        <w:t>Automatisch opwaarderen kan ook.</w:t>
+      </w:r>
+    </w:p>
+    <w:p>
+      <w:pPr>
+        <w:contextualSpacing w:val="0"/>
+        <w:rPr>
+          <w:lang w:val="en-US"/>
+        </w:rPr>
+      </w:pPr>
+      <w:r>
+        <w:rPr>
+          <w:b/>
+          <w:lang w:val="en-US"/>
+        </w:rPr>
+        <w:t xml:space="preserve">Priority: </w:t>
+      </w:r>
+      <w:r>
+        <w:rPr>
+          <w:lang w:val="en-US"/>
+        </w:rPr>
+        <w:t>1</w:t>
+      </w:r>
+    </w:p>
+    <w:p>
+      <w:pPr>
+        <w:contextualSpacing w:val="0"/>
+        <w:rPr>
+          <w:lang w:val="en-GB"/>
+        </w:rPr>
+      </w:pPr>
+      <w:r>
+        <w:rPr>
+          <w:b/>
+          <w:lang w:val="en-GB"/>
+        </w:rPr>
+        <w:t xml:space="preserve">Source: </w:t>
+      </w:r>
+      <w:proofErr w:type="spellStart"/>
+      <w:r>
+        <w:rPr>
+          <w:lang w:val="en-GB"/>
+        </w:rPr>
+        <w:t>Overleg</w:t>
+      </w:r>
+      <w:proofErr w:type="spellEnd"/>
+      <w:r>
+        <w:rPr>
+          <w:lang w:val="en-GB"/>
+        </w:rPr>
+        <w:t xml:space="preserve"> 11/9</w:t>
+      </w:r>
+    </w:p>
+    <w:p>
+      <w:pPr>
+        <w:contextualSpacing w:val="0"/>
+        <w:rPr>
+          <w:lang w:val="en-GB"/>
+        </w:rPr>
+      </w:pPr>
+      <w:r>
+        <w:rPr>
+          <w:b/>
+          <w:lang w:val="en-GB"/>
+        </w:rPr>
+        <w:t xml:space="preserve">Actors: </w:t>
+      </w:r>
+      <w:proofErr w:type="spellStart"/>
+      <w:r>
+        <w:rPr>
+          <w:lang w:val="en-GB"/>
+        </w:rPr>
+        <w:t>Alle</w:t>
+      </w:r>
+      <w:proofErr w:type="spellEnd"/>
+      <w:r>
+        <w:rPr>
+          <w:lang w:val="en-GB"/>
+        </w:rPr>
+        <w:t xml:space="preserve"> </w:t>
+      </w:r>
+      <w:proofErr w:type="spellStart"/>
+      <w:r>
+        <w:rPr>
+          <w:lang w:val="en-GB"/>
+        </w:rPr>
+        <w:t>gebruikers</w:t>
+      </w:r>
+      <w:proofErr w:type="spellEnd"/>
+    </w:p>
+    <w:p>
+      <w:pPr>
+        <w:contextualSpacing w:val="0"/>
+        <w:rPr>
+          <w:b/>
+          <w:lang w:val="en-GB"/>
+        </w:rPr>
+      </w:pPr>
+      <w:r>
+        <w:rPr>
+          <w:b/>
+          <w:lang w:val="en-GB"/>
+        </w:rPr>
+        <w:t>Flow of events:</w:t>
+      </w:r>
+    </w:p>
+    <w:p>
+      <w:pPr>
+        <w:contextualSpacing w:val="0"/>
+        <w:rPr>
+          <w:b/>
+        </w:rPr>
+      </w:pPr>
+      <w:r>
+        <w:rPr>
+          <w:b/>
+          <w:lang w:val="en-GB"/>
+        </w:rPr>
+        <w:tab/>
+      </w:r>
+      <w:r>
+        <w:rPr>
+          <w:b/>
+        </w:rPr>
+        <w:t>Basic flow</w:t>
+      </w:r>
+    </w:p>
+    <w:p>
+      <w:pPr>
+        <w:contextualSpacing w:val="0"/>
+      </w:pPr>
+      <w:r>
+        <w:t>De gebruiker geeft aan hoe veel hij wilt opwaarderen, selecteert een bank en gaat naar de betaling. Hij doet de betaling en gaat terug naar het hoofdscherm.</w:t>
+      </w:r>
+    </w:p>
+    <w:p>
+      <w:pPr>
+        <w:contextualSpacing w:val="0"/>
+        <w:rPr>
+          <w:b/>
+        </w:rPr>
+      </w:pPr>
+      <w:r>
+        <w:rPr>
+          <w:b/>
+        </w:rPr>
+        <w:tab/>
+      </w:r>
+      <w:proofErr w:type="spellStart"/>
+      <w:r>
+        <w:rPr>
+          <w:b/>
+        </w:rPr>
+        <w:t>Alternative</w:t>
+      </w:r>
+      <w:proofErr w:type="spellEnd"/>
+      <w:r>
+        <w:rPr>
+          <w:b/>
+        </w:rPr>
+        <w:t xml:space="preserve"> flow 1</w:t>
+      </w:r>
+    </w:p>
+    <w:p>
+      <w:pPr>
+        <w:contextualSpacing w:val="0"/>
+      </w:pPr>
+      <w:r>
+        <w:t>De gebruiker geeft aan hoe veel hij wilt opwaarderen, selecteert een bank en gaat naar de betaling. Hij annuleert de betaling. Hierna gaat de app weer terug naar het hoofdscherm.</w:t>
+      </w:r>
+    </w:p>
+    <w:p>
+      <w:pPr>
+        <w:ind w:firstLine="720"/>
+        <w:contextualSpacing w:val="0"/>
+        <w:rPr>
+          <w:b/>
+        </w:rPr>
+      </w:pPr>
+      <w:proofErr w:type="spellStart"/>
+      <w:r>
+        <w:rPr>
+          <w:b/>
+        </w:rPr>
+        <w:t>Alternative</w:t>
+      </w:r>
+      <w:proofErr w:type="spellEnd"/>
+      <w:r>
+        <w:rPr>
+          <w:b/>
+        </w:rPr>
+        <w:t xml:space="preserve"> flow 2</w:t>
+      </w:r>
+    </w:p>
+    <w:p>
+      <w:pPr>
+        <w:contextualSpacing w:val="0"/>
+      </w:pPr>
+      <w:r>
+        <w:t>De gebruiker geeft niet aan hoe veel hij wilt opwaarderen</w:t>
+      </w:r>
+      <w:r>
+        <w:t>. Hij krijgt hiervoor een bericht en kan het daarna opnieuw proberen.</w:t>
+      </w:r>
+    </w:p>
+    <w:p>
+      <w:pPr>
+        <w:contextualSpacing w:val="0"/>
+        <w:rPr>
+          <w:b/>
+        </w:rPr>
+      </w:pPr>
+      <w:r>
+        <w:rPr>
+          <w:b/>
+        </w:rPr>
+        <w:tab/>
+      </w:r>
+      <w:proofErr w:type="spellStart"/>
+      <w:r>
+        <w:rPr>
+          <w:b/>
+        </w:rPr>
+        <w:t>Exeptions</w:t>
+      </w:r>
+      <w:proofErr w:type="spellEnd"/>
+    </w:p>
+    <w:p>
+      <w:pPr>
+        <w:contextualSpacing w:val="0"/>
+      </w:pPr>
+      <w:r>
+        <w:t xml:space="preserve">De gebruiker blijft langer dan 5 minuten op het </w:t>
+      </w:r>
+      <w:proofErr w:type="spellStart"/>
+      <w:r>
+        <w:t>ideal</w:t>
+      </w:r>
+      <w:proofErr w:type="spellEnd"/>
+      <w:r>
+        <w:t xml:space="preserve"> scherm, nu wordt de betaling automatisch geannuleerd.</w:t>
+      </w:r>
+    </w:p>
+    <w:p>
+      <w:pPr>
+        <w:contextualSpacing w:val="0"/>
+      </w:pPr>
+      <w:proofErr w:type="spellStart"/>
+      <w:r>
+        <w:rPr>
+          <w:b/>
+        </w:rPr>
+        <w:t>Includes</w:t>
+      </w:r>
+      <w:proofErr w:type="spellEnd"/>
+      <w:r>
+        <w:rPr>
+          <w:b/>
+        </w:rPr>
+        <w:t xml:space="preserve">: </w:t>
+      </w:r>
+      <w:r>
+        <w:t>-</w:t>
+      </w:r>
+    </w:p>
+    <w:p>
+      <w:pPr>
+        <w:contextualSpacing w:val="0"/>
+      </w:pPr>
+      <w:proofErr w:type="spellStart"/>
+      <w:r>
+        <w:rPr>
+          <w:b/>
+        </w:rPr>
+        <w:t>Extends</w:t>
+      </w:r>
+      <w:proofErr w:type="spellEnd"/>
+      <w:r>
+        <w:rPr>
+          <w:b/>
+        </w:rPr>
+        <w:t xml:space="preserve">: </w:t>
+      </w:r>
+      <w:r>
+        <w:t>-</w:t>
+      </w:r>
+    </w:p>
+    <w:p>
+      <w:pPr>
+        <w:contextualSpacing w:val="0"/>
+      </w:pPr>
+      <w:proofErr w:type="spellStart"/>
+      <w:r>
+        <w:rPr>
+          <w:b/>
+        </w:rPr>
+        <w:t>Generalizes</w:t>
+      </w:r>
+      <w:proofErr w:type="spellEnd"/>
+      <w:r>
+        <w:rPr>
+          <w:b/>
+        </w:rPr>
+        <w:t xml:space="preserve">: </w:t>
+      </w:r>
+      <w:r>
+        <w:t>-</w:t>
+      </w:r>
+    </w:p>
+    <w:p>
+      <w:pPr>
+        <w:contextualSpacing w:val="0"/>
+      </w:pPr>
+      <w:proofErr w:type="spellStart"/>
+      <w:r>
+        <w:rPr>
+          <w:b/>
+        </w:rPr>
+        <w:t>Preconditions</w:t>
+      </w:r>
+      <w:proofErr w:type="spellEnd"/>
+      <w:r>
+        <w:rPr>
+          <w:b/>
+        </w:rPr>
+        <w:t>:</w:t>
+      </w:r>
+      <w:r>
+        <w:t xml:space="preserve"> Als </w:t>
+      </w:r>
+      <w:r>
+        <w:t>de gebruiker t</w:t>
+      </w:r>
+      <w:r>
+        <w:t>e weinig saldo heeft voor het bevestigen voor een rit of als hij op saldo opwaarderen drukt in het menu.</w:t>
+      </w:r>
+    </w:p>
+    <w:p>
+      <w:pPr>
+        <w:contextualSpacing w:val="0"/>
+        <w:rPr>
+          <w:b/>
+        </w:rPr>
+      </w:pPr>
+      <w:proofErr w:type="spellStart"/>
+      <w:r>
+        <w:rPr>
+          <w:b/>
+        </w:rPr>
+        <w:t>Postconditions</w:t>
+      </w:r>
+      <w:proofErr w:type="spellEnd"/>
+      <w:r>
+        <w:rPr>
+          <w:b/>
+        </w:rPr>
+        <w:t>:</w:t>
+      </w:r>
+    </w:p>
+    <w:p>
+      <w:pPr>
+        <w:contextualSpacing w:val="0"/>
+      </w:pPr>
+      <w:r>
+        <w:t>De app gaat terug naar het hoofdscherm</w:t>
+      </w:r>
+    </w:p>
+    <w:p>
+      <w:pPr>
+        <w:contextualSpacing w:val="0"/>
+        <w:rPr>
+          <w:b/>
+          <w:lang w:val="en-US"/>
+        </w:rPr>
+      </w:pPr>
+      <w:r>
+        <w:rPr>
+          <w:b/>
+          <w:lang w:val="en-US"/>
+        </w:rPr>
+        <w:t>Notes/Issues:</w:t>
+      </w:r>
+    </w:p>
+    <w:p>
+      <w:pPr>
+        <w:contextualSpacing w:val="0"/>
+        <w:rPr>
+          <w:lang w:val="en-US"/>
+        </w:rPr>
+      </w:pPr>
+      <w:r>
+        <w:rPr>
+          <w:lang w:val="en-US"/>
+        </w:rPr>
+        <w:t>-</w:t>
+      </w:r>
+    </w:p>
+    <w:p>
+      <w:pPr>
+        <w:contextualSpacing w:val="0"/>
+        <w:rPr>
+          <w:b/>
+          <w:lang w:val="en-US"/>
+        </w:rPr>
+      </w:pPr>
+      <w:r>
+        <w:rPr>
+          <w:b/>
+          <w:lang w:val="en-US"/>
+        </w:rPr>
+        <w:t>UML diagram</w:t>
+      </w:r>
+    </w:p>
+    <w:p>
+      <w:pPr>
+        <w:contextualSpacing w:val="0"/>
+        <w:rPr>
+          <w:b/>
+          <w:lang w:val="en-US"/>
+        </w:rPr>
+      </w:pPr>
+    </w:p>
+    <w:p>
+      <w:pPr>
+        <w:contextualSpacing w:val="0"/>
+        <w:rPr>
+          <w:lang w:val="en-GB"/>
+        </w:rPr>
+      </w:pPr>
+      <w:r>
+        <w:rPr>
+          <w:b/>
+          <w:lang w:val="en-GB"/>
+        </w:rPr>
+        <w:t xml:space="preserve">Name and identifier: </w:t>
+      </w:r>
+      <w:proofErr w:type="spellStart"/>
+      <w:r>
+        <w:rPr>
+          <w:lang w:val="en-GB"/>
+        </w:rPr>
+        <w:t>Chatten</w:t>
+      </w:r>
+      <w:proofErr w:type="spellEnd"/>
+      <w:r>
+        <w:rPr>
+          <w:lang w:val="en-GB"/>
+        </w:rPr>
+        <w:t xml:space="preserve">, </w:t>
+      </w:r>
+      <w:r>
+        <w:rPr>
+          <w:lang w:val="en-GB"/>
+        </w:rPr>
+        <w:t>Chat</w:t>
+      </w:r>
+    </w:p>
+    <w:p>
+      <w:pPr>
+        <w:contextualSpacing w:val="0"/>
+      </w:pPr>
+      <w:proofErr w:type="spellStart"/>
+      <w:r>
+        <w:rPr>
+          <w:b/>
+        </w:rPr>
         <w:lastRenderedPageBreak/>
-        <w:t>Includes</w:t>
+        <w:t>Objective</w:t>
       </w:r>
       <w:proofErr w:type="spellEnd"/>
       <w:r>
@@ -3236,752 +4107,23 @@
         <w:t xml:space="preserve">: </w:t>
       </w:r>
       <w:r>
-        <w:t>-</w:t>
-      </w:r>
-    </w:p>
-    <w:p>
-      <w:pPr>
-        <w:contextualSpacing w:val="0"/>
-      </w:pPr>
-      <w:proofErr w:type="spellStart"/>
-      <w:r>
-        <w:rPr>
-          <w:b/>
-        </w:rPr>
-        <w:t>Extends</w:t>
-      </w:r>
-      <w:proofErr w:type="spellEnd"/>
-      <w:r>
-        <w:rPr>
-          <w:b/>
-        </w:rPr>
-        <w:t xml:space="preserve">: </w:t>
-      </w:r>
-      <w:r>
-        <w:t>-</w:t>
-      </w:r>
-    </w:p>
-    <w:p>
-      <w:pPr>
-        <w:contextualSpacing w:val="0"/>
-      </w:pPr>
-      <w:proofErr w:type="spellStart"/>
-      <w:r>
-        <w:rPr>
-          <w:b/>
-        </w:rPr>
-        <w:t>Generalizes</w:t>
-      </w:r>
-      <w:proofErr w:type="spellEnd"/>
-      <w:r>
-        <w:rPr>
-          <w:b/>
-        </w:rPr>
-        <w:t xml:space="preserve">: </w:t>
-      </w:r>
-      <w:r>
-        <w:t>-</w:t>
-      </w:r>
-    </w:p>
-    <w:p>
-      <w:pPr>
-        <w:contextualSpacing w:val="0"/>
-      </w:pPr>
-      <w:proofErr w:type="spellStart"/>
-      <w:r>
-        <w:rPr>
-          <w:b/>
-        </w:rPr>
-        <w:t>Preconditions</w:t>
-      </w:r>
-      <w:proofErr w:type="spellEnd"/>
-      <w:r>
-        <w:rPr>
-          <w:b/>
-        </w:rPr>
-        <w:t>:</w:t>
+        <w:t>Als een meerijder een aanvraag heeft gedaan en de chauffeur deze heeft geaccepteerd kunnen ze met elkaar chatten</w:t>
       </w:r>
       <w:r>
         <w:t xml:space="preserve"> </w:t>
       </w:r>
       <w:r>
-        <w:t>De meerijder moet de rit geaccepteerd hebben, wat betekend dat hij voldoende saldo heeft.</w:t>
-      </w:r>
-    </w:p>
-    <w:p>
-      <w:pPr>
-        <w:contextualSpacing w:val="0"/>
-        <w:rPr>
-          <w:b/>
-        </w:rPr>
-      </w:pPr>
-      <w:proofErr w:type="spellStart"/>
-      <w:r>
-        <w:rPr>
-          <w:b/>
-        </w:rPr>
-        <w:t>Postconditions</w:t>
-      </w:r>
-      <w:proofErr w:type="spellEnd"/>
-      <w:r>
-        <w:rPr>
-          <w:b/>
-        </w:rPr>
-        <w:t>:</w:t>
-      </w:r>
-    </w:p>
-    <w:p>
-      <w:pPr>
-        <w:contextualSpacing w:val="0"/>
-      </w:pPr>
-      <w:r>
-        <w:t>Na de betaling g</w:t>
-      </w:r>
-      <w:r>
-        <w:t>aat de app naar het hoofdscherm.</w:t>
-      </w:r>
-    </w:p>
-    <w:p>
-      <w:pPr>
-        <w:contextualSpacing w:val="0"/>
-        <w:rPr>
-          <w:b/>
-        </w:rPr>
-      </w:pPr>
-      <w:proofErr w:type="spellStart"/>
-      <w:r>
-        <w:rPr>
-          <w:b/>
-        </w:rPr>
-        <w:t>Notes</w:t>
-      </w:r>
-      <w:proofErr w:type="spellEnd"/>
-      <w:r>
-        <w:rPr>
-          <w:b/>
-        </w:rPr>
-        <w:t>/Issues:</w:t>
-      </w:r>
-    </w:p>
-    <w:p>
-      <w:pPr>
-        <w:contextualSpacing w:val="0"/>
-      </w:pPr>
-      <w:r>
-        <w:t>-</w:t>
-      </w:r>
-    </w:p>
-    <w:p>
-      <w:pPr>
-        <w:contextualSpacing w:val="0"/>
-        <w:rPr>
-          <w:b/>
-        </w:rPr>
-      </w:pPr>
-      <w:r>
-        <w:rPr>
-          <w:b/>
-        </w:rPr>
-        <w:t>UML diagram</w:t>
-      </w:r>
-    </w:p>
-    <w:p>
-      <w:pPr>
-        <w:contextualSpacing w:val="0"/>
-        <w:rPr>
-          <w:b/>
-        </w:rPr>
-      </w:pPr>
-    </w:p>
-    <w:p>
-      <w:pPr>
-        <w:contextualSpacing w:val="0"/>
-      </w:pPr>
-      <w:r>
-        <w:rPr>
-          <w:b/>
-        </w:rPr>
-        <w:t xml:space="preserve">Name </w:t>
-      </w:r>
-      <w:proofErr w:type="spellStart"/>
-      <w:r>
-        <w:rPr>
-          <w:b/>
-        </w:rPr>
-        <w:t>and</w:t>
-      </w:r>
-      <w:proofErr w:type="spellEnd"/>
-      <w:r>
-        <w:rPr>
-          <w:b/>
-        </w:rPr>
-        <w:t xml:space="preserve"> </w:t>
-      </w:r>
-      <w:proofErr w:type="spellStart"/>
-      <w:r>
-        <w:rPr>
-          <w:b/>
-        </w:rPr>
-        <w:t>identifier</w:t>
-      </w:r>
-      <w:proofErr w:type="spellEnd"/>
-      <w:r>
-        <w:rPr>
-          <w:b/>
-        </w:rPr>
-        <w:t>:</w:t>
-      </w:r>
-      <w:r>
-        <w:rPr>
-          <w:b/>
-        </w:rPr>
-        <w:t xml:space="preserve"> </w:t>
-      </w:r>
-      <w:r>
-        <w:t>Tegoed opwaarderen</w:t>
-      </w:r>
-      <w:r>
-        <w:t>/</w:t>
-      </w:r>
-      <w:proofErr w:type="spellStart"/>
-      <w:r>
-        <w:t>uikteren</w:t>
-      </w:r>
-      <w:proofErr w:type="spellEnd"/>
-      <w:r>
-        <w:t xml:space="preserve">, </w:t>
-      </w:r>
-      <w:proofErr w:type="spellStart"/>
-      <w:r>
-        <w:t>Teg</w:t>
-      </w:r>
-      <w:proofErr w:type="spellEnd"/>
-      <w:r>
-        <w:t xml:space="preserve"> </w:t>
-      </w:r>
-      <w:proofErr w:type="spellStart"/>
-      <w:r>
-        <w:t>Opw</w:t>
-      </w:r>
-      <w:proofErr w:type="spellEnd"/>
-      <w:r>
-        <w:t>/</w:t>
-      </w:r>
-      <w:proofErr w:type="spellStart"/>
-      <w:r>
-        <w:t>Uitk</w:t>
+        <w:rPr>
+          <w:b/>
+          <w:color w:val="FF0000"/>
+          <w:u w:val="single"/>
+        </w:rPr>
+        <w:t>via een chatfunctie op de webapplicatie</w:t>
       </w:r>
       <w:bookmarkStart w:id="0" w:name="_GoBack"/>
       <w:bookmarkEnd w:id="0"/>
-      <w:proofErr w:type="spellEnd"/>
-    </w:p>
-    <w:p>
-      <w:pPr>
-        <w:contextualSpacing w:val="0"/>
-      </w:pPr>
-      <w:proofErr w:type="spellStart"/>
-      <w:r>
-        <w:rPr>
-          <w:b/>
-        </w:rPr>
-        <w:t>Objective</w:t>
-      </w:r>
-      <w:proofErr w:type="spellEnd"/>
-      <w:r>
-        <w:rPr>
-          <w:b/>
-        </w:rPr>
-        <w:t xml:space="preserve">: </w:t>
-      </w:r>
-      <w:r>
-        <w:t>Betaling gaat via e</w:t>
-      </w:r>
-      <w:r>
-        <w:t xml:space="preserve">en saldo. Dit kan worden opgewaardeerd met </w:t>
-      </w:r>
-      <w:proofErr w:type="spellStart"/>
-      <w:r>
-        <w:t>Ideal</w:t>
-      </w:r>
-      <w:proofErr w:type="spellEnd"/>
-      <w:r>
-        <w:t>.</w:t>
-      </w:r>
-    </w:p>
-    <w:p>
-      <w:pPr>
-        <w:contextualSpacing w:val="0"/>
-        <w:rPr>
-          <w:lang w:val="en-US"/>
-        </w:rPr>
-      </w:pPr>
-      <w:r>
-        <w:rPr>
-          <w:b/>
-          <w:lang w:val="en-US"/>
-        </w:rPr>
-        <w:t xml:space="preserve">Priority: </w:t>
-      </w:r>
-      <w:r>
-        <w:rPr>
-          <w:lang w:val="en-US"/>
-        </w:rPr>
-        <w:t>1</w:t>
-      </w:r>
-    </w:p>
-    <w:p>
-      <w:pPr>
-        <w:contextualSpacing w:val="0"/>
-        <w:rPr>
-          <w:lang w:val="en-GB"/>
-        </w:rPr>
-      </w:pPr>
-      <w:r>
-        <w:rPr>
-          <w:b/>
-          <w:lang w:val="en-GB"/>
-        </w:rPr>
-        <w:t xml:space="preserve">Source: </w:t>
-      </w:r>
-      <w:proofErr w:type="spellStart"/>
-      <w:r>
-        <w:rPr>
-          <w:lang w:val="en-GB"/>
-        </w:rPr>
-        <w:t>Overleg</w:t>
-      </w:r>
-      <w:proofErr w:type="spellEnd"/>
-      <w:r>
-        <w:rPr>
-          <w:lang w:val="en-GB"/>
-        </w:rPr>
-        <w:t xml:space="preserve"> 11/9</w:t>
-      </w:r>
-    </w:p>
-    <w:p>
-      <w:pPr>
-        <w:contextualSpacing w:val="0"/>
-        <w:rPr>
-          <w:lang w:val="en-GB"/>
-        </w:rPr>
-      </w:pPr>
-      <w:r>
-        <w:rPr>
-          <w:b/>
-          <w:lang w:val="en-GB"/>
-        </w:rPr>
-        <w:t xml:space="preserve">Actors: </w:t>
-      </w:r>
-      <w:proofErr w:type="spellStart"/>
-      <w:r>
-        <w:rPr>
-          <w:lang w:val="en-GB"/>
-        </w:rPr>
-        <w:t>Alle</w:t>
-      </w:r>
-      <w:proofErr w:type="spellEnd"/>
-      <w:r>
-        <w:rPr>
-          <w:lang w:val="en-GB"/>
-        </w:rPr>
-        <w:t xml:space="preserve"> </w:t>
-      </w:r>
-      <w:proofErr w:type="spellStart"/>
-      <w:r>
-        <w:rPr>
-          <w:lang w:val="en-GB"/>
-        </w:rPr>
-        <w:t>gebruikers</w:t>
-      </w:r>
-      <w:proofErr w:type="spellEnd"/>
-    </w:p>
-    <w:p>
-      <w:pPr>
-        <w:contextualSpacing w:val="0"/>
-        <w:rPr>
-          <w:b/>
-          <w:lang w:val="en-GB"/>
-        </w:rPr>
-      </w:pPr>
-      <w:r>
-        <w:rPr>
-          <w:b/>
-          <w:lang w:val="en-GB"/>
-        </w:rPr>
-        <w:t>Flow of events:</w:t>
-      </w:r>
-    </w:p>
-    <w:p>
-      <w:pPr>
-        <w:contextualSpacing w:val="0"/>
-        <w:rPr>
-          <w:b/>
-        </w:rPr>
-      </w:pPr>
-      <w:r>
-        <w:rPr>
-          <w:b/>
-          <w:lang w:val="en-GB"/>
-        </w:rPr>
-        <w:tab/>
-      </w:r>
-      <w:r>
-        <w:rPr>
-          <w:b/>
-        </w:rPr>
-        <w:t>Basic flow</w:t>
-      </w:r>
-    </w:p>
-    <w:p>
-      <w:pPr>
-        <w:contextualSpacing w:val="0"/>
-      </w:pPr>
-      <w:r>
-        <w:t>De gebruiker geeft aan hoe veel hij wilt opwaarderen, selecteert een bank en gaat naar de betaling. Hij doet de betaling en gaat terug naar het hoofdscherm.</w:t>
-      </w:r>
-    </w:p>
-    <w:p>
-      <w:pPr>
-        <w:contextualSpacing w:val="0"/>
-        <w:rPr>
-          <w:b/>
-        </w:rPr>
-      </w:pPr>
-      <w:r>
-        <w:rPr>
-          <w:b/>
-        </w:rPr>
-        <w:tab/>
-      </w:r>
-      <w:proofErr w:type="spellStart"/>
-      <w:r>
-        <w:rPr>
-          <w:b/>
-        </w:rPr>
-        <w:t>Alternative</w:t>
-      </w:r>
-      <w:proofErr w:type="spellEnd"/>
-      <w:r>
-        <w:rPr>
-          <w:b/>
-        </w:rPr>
-        <w:t xml:space="preserve"> flow 1</w:t>
-      </w:r>
-    </w:p>
-    <w:p>
-      <w:pPr>
-        <w:contextualSpacing w:val="0"/>
-      </w:pPr>
-      <w:r>
-        <w:t>De gebruiker geeft aan hoe veel hij wilt opwaarderen, selecteert een bank en gaat naar de betaling. Hij annuleert de betaling. Hierna gaat de app weer terug naar het hoofdscherm.</w:t>
-      </w:r>
-    </w:p>
-    <w:p>
-      <w:pPr>
-        <w:ind w:firstLine="720"/>
-        <w:contextualSpacing w:val="0"/>
-        <w:rPr>
-          <w:b/>
-        </w:rPr>
-      </w:pPr>
-      <w:proofErr w:type="spellStart"/>
-      <w:r>
-        <w:rPr>
-          <w:b/>
-        </w:rPr>
-        <w:t>Alternative</w:t>
-      </w:r>
-      <w:proofErr w:type="spellEnd"/>
-      <w:r>
-        <w:rPr>
-          <w:b/>
-        </w:rPr>
-        <w:t xml:space="preserve"> flow 2</w:t>
-      </w:r>
-    </w:p>
-    <w:p>
-      <w:pPr>
-        <w:contextualSpacing w:val="0"/>
-      </w:pPr>
-      <w:r>
-        <w:t>De gebruiker geeft niet aan hoe veel hij wilt opwaarderen</w:t>
-      </w:r>
-      <w:r>
-        <w:t>. Hij krijgt hiervoor een bericht en kan het daarna opnieuw proberen.</w:t>
-      </w:r>
-    </w:p>
-    <w:p>
-      <w:pPr>
-        <w:contextualSpacing w:val="0"/>
-        <w:rPr>
-          <w:b/>
-        </w:rPr>
-      </w:pPr>
-      <w:r>
-        <w:rPr>
-          <w:b/>
-        </w:rPr>
-        <w:tab/>
-      </w:r>
-      <w:proofErr w:type="spellStart"/>
-      <w:r>
-        <w:rPr>
-          <w:b/>
-        </w:rPr>
-        <w:t>Exeptions</w:t>
-      </w:r>
-      <w:proofErr w:type="spellEnd"/>
-    </w:p>
-    <w:p>
-      <w:pPr>
-        <w:contextualSpacing w:val="0"/>
-      </w:pPr>
-      <w:r>
-        <w:t xml:space="preserve">De gebruiker blijft langer dan 5 minuten op het </w:t>
-      </w:r>
-      <w:proofErr w:type="spellStart"/>
-      <w:r>
-        <w:t>ideal</w:t>
-      </w:r>
-      <w:proofErr w:type="spellEnd"/>
-      <w:r>
-        <w:t xml:space="preserve"> scherm, nu wordt de betaling automatisch geannuleerd.</w:t>
-      </w:r>
-    </w:p>
-    <w:p>
-      <w:pPr>
-        <w:contextualSpacing w:val="0"/>
-      </w:pPr>
-      <w:proofErr w:type="spellStart"/>
-      <w:r>
-        <w:rPr>
-          <w:b/>
-        </w:rPr>
-        <w:t>Includes</w:t>
-      </w:r>
-      <w:proofErr w:type="spellEnd"/>
-      <w:r>
-        <w:rPr>
-          <w:b/>
-        </w:rPr>
-        <w:t xml:space="preserve">: </w:t>
-      </w:r>
-      <w:r>
-        <w:t>-</w:t>
-      </w:r>
-    </w:p>
-    <w:p>
-      <w:pPr>
-        <w:contextualSpacing w:val="0"/>
-      </w:pPr>
-      <w:proofErr w:type="spellStart"/>
-      <w:r>
-        <w:rPr>
-          <w:b/>
-        </w:rPr>
-        <w:t>Extends</w:t>
-      </w:r>
-      <w:proofErr w:type="spellEnd"/>
-      <w:r>
-        <w:rPr>
-          <w:b/>
-        </w:rPr>
-        <w:t xml:space="preserve">: </w:t>
-      </w:r>
-      <w:r>
-        <w:t>-</w:t>
-      </w:r>
-    </w:p>
-    <w:p>
-      <w:pPr>
-        <w:contextualSpacing w:val="0"/>
-      </w:pPr>
-      <w:proofErr w:type="spellStart"/>
-      <w:r>
-        <w:rPr>
-          <w:b/>
-        </w:rPr>
-        <w:t>Generalizes</w:t>
-      </w:r>
-      <w:proofErr w:type="spellEnd"/>
-      <w:r>
-        <w:rPr>
-          <w:b/>
-        </w:rPr>
-        <w:t xml:space="preserve">: </w:t>
-      </w:r>
-      <w:r>
-        <w:t>-</w:t>
-      </w:r>
-    </w:p>
-    <w:p>
-      <w:pPr>
-        <w:contextualSpacing w:val="0"/>
-      </w:pPr>
-      <w:proofErr w:type="spellStart"/>
-      <w:r>
-        <w:rPr>
-          <w:b/>
-        </w:rPr>
-        <w:t>Preconditions</w:t>
-      </w:r>
-      <w:proofErr w:type="spellEnd"/>
-      <w:r>
-        <w:rPr>
-          <w:b/>
-        </w:rPr>
-        <w:t>:</w:t>
-      </w:r>
-      <w:r>
-        <w:t xml:space="preserve"> Als </w:t>
-      </w:r>
-      <w:r>
-        <w:t>de gebruiker t</w:t>
-      </w:r>
-      <w:r>
-        <w:t>e weinig saldo heeft voor het bevestigen voor een rit of als hij op saldo opwaarderen drukt in het menu.</w:t>
-      </w:r>
-    </w:p>
-    <w:p>
-      <w:pPr>
-        <w:contextualSpacing w:val="0"/>
-        <w:rPr>
-          <w:b/>
-        </w:rPr>
-      </w:pPr>
-      <w:proofErr w:type="spellStart"/>
-      <w:r>
-        <w:rPr>
-          <w:b/>
-        </w:rPr>
-        <w:t>Postconditions</w:t>
-      </w:r>
-      <w:proofErr w:type="spellEnd"/>
-      <w:r>
-        <w:rPr>
-          <w:b/>
-        </w:rPr>
-        <w:t>:</w:t>
-      </w:r>
-    </w:p>
-    <w:p>
-      <w:pPr>
-        <w:contextualSpacing w:val="0"/>
-      </w:pPr>
-      <w:r>
-        <w:t>De app gaat terug naar het hoofdscherm</w:t>
-      </w:r>
-    </w:p>
-    <w:p>
-      <w:pPr>
-        <w:contextualSpacing w:val="0"/>
-        <w:rPr>
-          <w:b/>
-          <w:lang w:val="en-US"/>
-        </w:rPr>
-      </w:pPr>
-      <w:r>
-        <w:rPr>
-          <w:b/>
-          <w:lang w:val="en-US"/>
-        </w:rPr>
-        <w:t>Notes/Issues:</w:t>
-      </w:r>
-    </w:p>
-    <w:p>
-      <w:pPr>
-        <w:contextualSpacing w:val="0"/>
-        <w:rPr>
-          <w:lang w:val="en-US"/>
-        </w:rPr>
-      </w:pPr>
-      <w:r>
-        <w:rPr>
-          <w:lang w:val="en-US"/>
-        </w:rPr>
-        <w:t>-</w:t>
-      </w:r>
-    </w:p>
-    <w:p>
-      <w:pPr>
-        <w:contextualSpacing w:val="0"/>
-        <w:rPr>
-          <w:b/>
-          <w:lang w:val="en-US"/>
-        </w:rPr>
-      </w:pPr>
-      <w:r>
-        <w:rPr>
-          <w:b/>
-          <w:lang w:val="en-US"/>
-        </w:rPr>
-        <w:t>UML diagram</w:t>
-      </w:r>
-    </w:p>
-    <w:p>
-      <w:pPr>
-        <w:contextualSpacing w:val="0"/>
-        <w:rPr>
-          <w:b/>
-          <w:lang w:val="en-US"/>
-        </w:rPr>
-      </w:pPr>
-    </w:p>
-    <w:p>
-      <w:pPr>
-        <w:contextualSpacing w:val="0"/>
-        <w:rPr>
-          <w:lang w:val="en-GB"/>
-        </w:rPr>
-      </w:pPr>
-      <w:r>
-        <w:rPr>
-          <w:b/>
-          <w:lang w:val="en-GB"/>
-        </w:rPr>
-        <w:t xml:space="preserve">Name and identifier: </w:t>
-      </w:r>
-      <w:proofErr w:type="spellStart"/>
-      <w:r>
-        <w:rPr>
-          <w:lang w:val="en-GB"/>
-        </w:rPr>
-        <w:t>Chatten</w:t>
-      </w:r>
-      <w:proofErr w:type="spellEnd"/>
-      <w:r>
-        <w:rPr>
-          <w:lang w:val="en-GB"/>
-        </w:rPr>
-        <w:t xml:space="preserve">, </w:t>
-      </w:r>
-      <w:r>
-        <w:rPr>
-          <w:lang w:val="en-GB"/>
-        </w:rPr>
-        <w:t>Chat</w:t>
-      </w:r>
-    </w:p>
-    <w:p>
-      <w:pPr>
-        <w:contextualSpacing w:val="0"/>
-      </w:pPr>
-      <w:proofErr w:type="spellStart"/>
-      <w:r>
-        <w:rPr>
-          <w:b/>
-        </w:rPr>
-        <w:t>Objective</w:t>
-      </w:r>
-      <w:proofErr w:type="spellEnd"/>
-      <w:r>
-        <w:rPr>
-          <w:b/>
-        </w:rPr>
-        <w:t xml:space="preserve">: </w:t>
-      </w:r>
-      <w:r>
-        <w:t>Als een meerijder een aanvraag heeft gedaan en de chauffeur deze heeft geaccepteerd kunnen ze met elkaar chatten. Zo kunnen ze vragen stellen over de rit.</w:t>
+      <w:r>
+        <w:t>. Zo kunnen ze vragen stellen over de rit.</w:t>
       </w:r>
     </w:p>
     <w:p>
@@ -4087,7 +4229,6 @@
         <w:contextualSpacing w:val="0"/>
       </w:pPr>
       <w:r>
-        <w:lastRenderedPageBreak/>
         <w:t>Een van de gebruikers drukt op het profiel van de andere en drukt op chatten. Kan hier berichten versturen en ontvangen. 1 uur na de geplande vertrektijd van de rit kunnen de gebruikers niet meer chatten.</w:t>
       </w:r>
     </w:p>
@@ -4277,6 +4418,14 @@
         </w:rPr>
         <w:t>UML diagram</w:t>
       </w:r>
+    </w:p>
+    <w:p>
+      <w:pPr>
+        <w:contextualSpacing w:val="0"/>
+        <w:rPr>
+          <w:b/>
+        </w:rPr>
+      </w:pPr>
     </w:p>
     <w:p>
       <w:pPr>
@@ -5000,7 +5149,6 @@
   <w:style w:type="character" w:default="1" w:styleId="Standaardalinea-lettertype">
     <w:name w:val="Default Paragraph Font"/>
     <w:uiPriority w:val="1"/>
-    <w:semiHidden/>
     <w:unhideWhenUsed/>
   </w:style>
   <w:style w:type="table" w:default="1" w:styleId="Standaardtabel">

</xml_diff>

<commit_message>
use case templates erin
</commit_message>
<xml_diff>
--- a/Use cases/Use cases.docx
+++ b/Use cases/Use cases.docx
@@ -2745,14 +2745,21 @@
     <w:p>
       <w:pPr>
         <w:contextualSpacing w:val="0"/>
-      </w:pPr>
-      <w:r>
-        <w:rPr>
-          <w:b/>
+        <w:rPr>
+          <w:lang w:val="en-US"/>
+        </w:rPr>
+      </w:pPr>
+      <w:r>
+        <w:rPr>
+          <w:b/>
+          <w:lang w:val="en-US"/>
         </w:rPr>
         <w:t xml:space="preserve">Priority: </w:t>
       </w:r>
       <w:r>
+        <w:rPr>
+          <w:lang w:val="en-US"/>
+        </w:rPr>
         <w:t>1</w:t>
       </w:r>
     </w:p>
@@ -3151,6 +3158,7 @@
           <w:b/>
           <w:color w:val="FF0000"/>
           <w:u w:val="single"/>
+          <w:lang w:val="en-US"/>
         </w:rPr>
       </w:pPr>
       <w:proofErr w:type="spellStart"/>
@@ -3168,109 +3176,470 @@
         <w:t xml:space="preserve">: </w:t>
       </w:r>
       <w:r>
-        <w:t xml:space="preserve">De meerijder zal een betaling moeten doen nadat hij de </w:t>
-      </w:r>
-      <w:r>
-        <w:t>rit heeft geaccepteerd. Dit gaat doormiddel van een saldo</w:t>
-      </w:r>
-      <w:r>
-        <w:t xml:space="preserve">. </w:t>
-      </w:r>
-      <w:r>
-        <w:rPr>
-          <w:b/>
-          <w:color w:val="FF0000"/>
-          <w:u w:val="single"/>
-        </w:rPr>
-        <w:t xml:space="preserve">Klopt niet met de </w:t>
-      </w:r>
-      <w:proofErr w:type="spellStart"/>
-      <w:r>
-        <w:rPr>
-          <w:b/>
-          <w:color w:val="FF0000"/>
-          <w:u w:val="single"/>
-        </w:rPr>
-        <w:t>requirements</w:t>
-      </w:r>
-      <w:proofErr w:type="spellEnd"/>
-      <w:r>
-        <w:rPr>
-          <w:b/>
-          <w:color w:val="FF0000"/>
-          <w:u w:val="single"/>
-        </w:rPr>
-        <w:t xml:space="preserve"> (was feedback op)</w:t>
-      </w:r>
-      <w:r>
-        <w:rPr>
-          <w:b/>
-          <w:color w:val="FF0000"/>
-          <w:u w:val="single"/>
-        </w:rPr>
-        <w:t xml:space="preserve">. Betaling vindt plaats na de rit, wanneer chauffeur en </w:t>
-      </w:r>
-      <w:proofErr w:type="spellStart"/>
-      <w:r>
-        <w:rPr>
-          <w:b/>
-          <w:color w:val="FF0000"/>
-          <w:u w:val="single"/>
-        </w:rPr>
+        <w:t>De</w:t>
+      </w:r>
+      <w:r>
+        <w:t xml:space="preserve"> </w:t>
+      </w:r>
+      <w:r>
+        <w:t>b</w:t>
+      </w:r>
+      <w:r>
+        <w:t xml:space="preserve">etaling vindt plaats na de rit, wanneer chauffeur en </w:t>
+      </w:r>
+      <w:proofErr w:type="spellStart"/>
+      <w:r>
         <w:t>mee-rijder</w:t>
       </w:r>
       <w:proofErr w:type="spellEnd"/>
       <w:r>
-        <w:rPr>
-          <w:b/>
-          <w:color w:val="FF0000"/>
-          <w:u w:val="single"/>
-        </w:rPr>
-        <w:t xml:space="preserve"> hebben bevestigd. Dat gebeurd door een automatische prijsbepaling, die zich baseert op de voorspelde route en een kilometervergoeding (afspreeklocatie tot eindbestemming). Zie vorige </w:t>
-      </w:r>
-      <w:proofErr w:type="spellStart"/>
-      <w:r>
-        <w:rPr>
-          <w:b/>
-          <w:color w:val="FF0000"/>
-          <w:u w:val="single"/>
-        </w:rPr>
-        <w:t>use</w:t>
-      </w:r>
-      <w:proofErr w:type="spellEnd"/>
-      <w:r>
-        <w:rPr>
-          <w:b/>
-          <w:color w:val="FF0000"/>
-          <w:u w:val="single"/>
-        </w:rPr>
-        <w:t xml:space="preserve"> case</w:t>
-      </w:r>
-    </w:p>
-    <w:p>
-      <w:pPr>
-        <w:contextualSpacing w:val="0"/>
-      </w:pPr>
-      <w:r>
-        <w:rPr>
-          <w:b/>
+        <w:t xml:space="preserve"> hebben bevestigd. Dat gebeurd door een automatische prijsbepaling, die zich baseert op de voorspelde route en een kilometervergoeding (afspreeklocatie tot eindbestemming).</w:t>
+      </w:r>
+    </w:p>
+    <w:p>
+      <w:pPr>
+        <w:contextualSpacing w:val="0"/>
+        <w:rPr>
+          <w:lang w:val="en-US"/>
+        </w:rPr>
+      </w:pPr>
+      <w:r>
+        <w:rPr>
+          <w:b/>
+          <w:lang w:val="en-US"/>
         </w:rPr>
         <w:t xml:space="preserve">Priority: </w:t>
       </w:r>
       <w:r>
+        <w:rPr>
+          <w:lang w:val="en-US"/>
+        </w:rPr>
         <w:t>1</w:t>
       </w:r>
     </w:p>
     <w:p>
       <w:pPr>
         <w:contextualSpacing w:val="0"/>
-      </w:pPr>
-      <w:r>
-        <w:rPr>
-          <w:b/>
+        <w:rPr>
+          <w:lang w:val="en-US"/>
+        </w:rPr>
+      </w:pPr>
+      <w:r>
+        <w:rPr>
+          <w:b/>
+          <w:lang w:val="en-US"/>
         </w:rPr>
         <w:t xml:space="preserve">Source: </w:t>
       </w:r>
+      <w:proofErr w:type="spellStart"/>
+      <w:r>
+        <w:rPr>
+          <w:lang w:val="en-US"/>
+        </w:rPr>
+        <w:t>Overleg</w:t>
+      </w:r>
+      <w:proofErr w:type="spellEnd"/>
+      <w:r>
+        <w:rPr>
+          <w:lang w:val="en-US"/>
+        </w:rPr>
+        <w:t xml:space="preserve"> 11/9</w:t>
+      </w:r>
+    </w:p>
+    <w:p>
+      <w:pPr>
+        <w:contextualSpacing w:val="0"/>
+        <w:rPr>
+          <w:lang w:val="en-US"/>
+        </w:rPr>
+      </w:pPr>
+      <w:r>
+        <w:rPr>
+          <w:b/>
+          <w:lang w:val="en-US"/>
+        </w:rPr>
+        <w:t xml:space="preserve">Actors: </w:t>
+      </w:r>
+      <w:proofErr w:type="spellStart"/>
+      <w:r>
+        <w:rPr>
+          <w:lang w:val="en-US"/>
+        </w:rPr>
+        <w:t>Meerijder</w:t>
+      </w:r>
+      <w:proofErr w:type="spellEnd"/>
+    </w:p>
+    <w:p>
+      <w:pPr>
+        <w:contextualSpacing w:val="0"/>
+        <w:rPr>
+          <w:b/>
+          <w:lang w:val="en-US"/>
+        </w:rPr>
+      </w:pPr>
+      <w:r>
+        <w:rPr>
+          <w:b/>
+          <w:lang w:val="en-US"/>
+        </w:rPr>
+        <w:t>Flow of events:</w:t>
+      </w:r>
+    </w:p>
+    <w:p>
+      <w:pPr>
+        <w:contextualSpacing w:val="0"/>
+        <w:rPr>
+          <w:b/>
+        </w:rPr>
+      </w:pPr>
+      <w:r>
+        <w:rPr>
+          <w:b/>
+          <w:lang w:val="en-US"/>
+        </w:rPr>
+        <w:tab/>
+      </w:r>
+      <w:r>
+        <w:rPr>
+          <w:b/>
+        </w:rPr>
+        <w:t>Basic flow</w:t>
+      </w:r>
+    </w:p>
+    <w:p>
+      <w:pPr>
+        <w:contextualSpacing w:val="0"/>
+      </w:pPr>
+      <w:r>
+        <w:lastRenderedPageBreak/>
+        <w:t>De gebruiker krijgt te zien hoe veel saldo hij had, hoe veel de rit koste en hoe veel hij na de rit heeft.</w:t>
+      </w:r>
+    </w:p>
+    <w:p>
+      <w:pPr>
+        <w:contextualSpacing w:val="0"/>
+      </w:pPr>
+      <w:proofErr w:type="spellStart"/>
+      <w:r>
+        <w:rPr>
+          <w:b/>
+        </w:rPr>
+        <w:t>Includes</w:t>
+      </w:r>
+      <w:proofErr w:type="spellEnd"/>
+      <w:r>
+        <w:rPr>
+          <w:b/>
+        </w:rPr>
+        <w:t xml:space="preserve">: </w:t>
+      </w:r>
+      <w:r>
+        <w:t>-</w:t>
+      </w:r>
+    </w:p>
+    <w:p>
+      <w:pPr>
+        <w:contextualSpacing w:val="0"/>
+      </w:pPr>
+      <w:proofErr w:type="spellStart"/>
+      <w:r>
+        <w:rPr>
+          <w:b/>
+        </w:rPr>
+        <w:t>Extends</w:t>
+      </w:r>
+      <w:proofErr w:type="spellEnd"/>
+      <w:r>
+        <w:rPr>
+          <w:b/>
+        </w:rPr>
+        <w:t xml:space="preserve">: </w:t>
+      </w:r>
+      <w:r>
+        <w:t>-</w:t>
+      </w:r>
+    </w:p>
+    <w:p>
+      <w:pPr>
+        <w:contextualSpacing w:val="0"/>
+      </w:pPr>
+      <w:proofErr w:type="spellStart"/>
+      <w:r>
+        <w:rPr>
+          <w:b/>
+        </w:rPr>
+        <w:t>Generalizes</w:t>
+      </w:r>
+      <w:proofErr w:type="spellEnd"/>
+      <w:r>
+        <w:rPr>
+          <w:b/>
+        </w:rPr>
+        <w:t xml:space="preserve">: </w:t>
+      </w:r>
+      <w:r>
+        <w:t>-</w:t>
+      </w:r>
+    </w:p>
+    <w:p>
+      <w:pPr>
+        <w:contextualSpacing w:val="0"/>
+      </w:pPr>
+      <w:proofErr w:type="spellStart"/>
+      <w:r>
+        <w:rPr>
+          <w:b/>
+        </w:rPr>
+        <w:t>Preconditions</w:t>
+      </w:r>
+      <w:proofErr w:type="spellEnd"/>
+      <w:r>
+        <w:rPr>
+          <w:b/>
+        </w:rPr>
+        <w:t>:</w:t>
+      </w:r>
+      <w:r>
+        <w:t xml:space="preserve"> </w:t>
+      </w:r>
+      <w:r>
+        <w:t>De meerijder moet de rit geaccepteerd hebben, wat betekend dat hij voldoende saldo heeft.</w:t>
+      </w:r>
+    </w:p>
+    <w:p>
+      <w:pPr>
+        <w:contextualSpacing w:val="0"/>
+        <w:rPr>
+          <w:b/>
+        </w:rPr>
+      </w:pPr>
+      <w:proofErr w:type="spellStart"/>
+      <w:r>
+        <w:rPr>
+          <w:b/>
+        </w:rPr>
+        <w:t>Postconditions</w:t>
+      </w:r>
+      <w:proofErr w:type="spellEnd"/>
+      <w:r>
+        <w:rPr>
+          <w:b/>
+        </w:rPr>
+        <w:t>:</w:t>
+      </w:r>
+    </w:p>
+    <w:p>
+      <w:pPr>
+        <w:contextualSpacing w:val="0"/>
+      </w:pPr>
+      <w:r>
+        <w:t>Na de betaling g</w:t>
+      </w:r>
+      <w:r>
+        <w:t>aat de app naar het hoofdscherm.</w:t>
+      </w:r>
+    </w:p>
+    <w:p>
+      <w:pPr>
+        <w:contextualSpacing w:val="0"/>
+        <w:rPr>
+          <w:b/>
+        </w:rPr>
+      </w:pPr>
+      <w:proofErr w:type="spellStart"/>
+      <w:r>
+        <w:rPr>
+          <w:b/>
+        </w:rPr>
+        <w:t>Notes</w:t>
+      </w:r>
+      <w:proofErr w:type="spellEnd"/>
+      <w:r>
+        <w:rPr>
+          <w:b/>
+        </w:rPr>
+        <w:t>/Issues:</w:t>
+      </w:r>
+    </w:p>
+    <w:p>
+      <w:pPr>
+        <w:contextualSpacing w:val="0"/>
+      </w:pPr>
+      <w:r>
+        <w:t>-</w:t>
+      </w:r>
+    </w:p>
+    <w:p>
+      <w:pPr>
+        <w:contextualSpacing w:val="0"/>
+        <w:rPr>
+          <w:b/>
+        </w:rPr>
+      </w:pPr>
+      <w:r>
+        <w:rPr>
+          <w:b/>
+        </w:rPr>
+        <w:t>UML diagram</w:t>
+      </w:r>
+    </w:p>
+    <w:p>
+      <w:pPr>
+        <w:contextualSpacing w:val="0"/>
+        <w:rPr>
+          <w:b/>
+        </w:rPr>
+      </w:pPr>
+    </w:p>
+    <w:p>
+      <w:pPr>
+        <w:contextualSpacing w:val="0"/>
+      </w:pPr>
+      <w:r>
+        <w:rPr>
+          <w:b/>
+        </w:rPr>
+        <w:t xml:space="preserve">Name </w:t>
+      </w:r>
+      <w:proofErr w:type="spellStart"/>
+      <w:r>
+        <w:rPr>
+          <w:b/>
+        </w:rPr>
+        <w:t>and</w:t>
+      </w:r>
+      <w:proofErr w:type="spellEnd"/>
+      <w:r>
+        <w:rPr>
+          <w:b/>
+        </w:rPr>
+        <w:t xml:space="preserve"> </w:t>
+      </w:r>
+      <w:proofErr w:type="spellStart"/>
+      <w:r>
+        <w:rPr>
+          <w:b/>
+        </w:rPr>
+        <w:t>identifier</w:t>
+      </w:r>
+      <w:proofErr w:type="spellEnd"/>
+      <w:r>
+        <w:rPr>
+          <w:b/>
+        </w:rPr>
+        <w:t>:</w:t>
+      </w:r>
+      <w:r>
+        <w:rPr>
+          <w:b/>
+        </w:rPr>
+        <w:t xml:space="preserve"> </w:t>
+      </w:r>
+      <w:r>
+        <w:t>Tegoed opwaarderen</w:t>
+      </w:r>
+      <w:r>
+        <w:t>/</w:t>
+      </w:r>
+      <w:proofErr w:type="spellStart"/>
+      <w:r>
+        <w:t>uikteren</w:t>
+      </w:r>
+      <w:proofErr w:type="spellEnd"/>
+      <w:r>
+        <w:t xml:space="preserve">, </w:t>
+      </w:r>
+      <w:proofErr w:type="spellStart"/>
+      <w:r>
+        <w:t>Teg</w:t>
+      </w:r>
+      <w:proofErr w:type="spellEnd"/>
+      <w:r>
+        <w:t xml:space="preserve"> </w:t>
+      </w:r>
+      <w:proofErr w:type="spellStart"/>
+      <w:r>
+        <w:t>Opw</w:t>
+      </w:r>
+      <w:proofErr w:type="spellEnd"/>
+      <w:r>
+        <w:t>/</w:t>
+      </w:r>
+      <w:proofErr w:type="spellStart"/>
+      <w:r>
+        <w:t>Uitk</w:t>
+      </w:r>
+      <w:proofErr w:type="spellEnd"/>
+    </w:p>
+    <w:p>
+      <w:pPr>
+        <w:contextualSpacing w:val="0"/>
+      </w:pPr>
+      <w:proofErr w:type="spellStart"/>
+      <w:r>
+        <w:rPr>
+          <w:b/>
+        </w:rPr>
+        <w:t>Objective</w:t>
+      </w:r>
+      <w:proofErr w:type="spellEnd"/>
+      <w:r>
+        <w:rPr>
+          <w:b/>
+        </w:rPr>
+        <w:t xml:space="preserve">: </w:t>
+      </w:r>
+      <w:r>
+        <w:t>Betaling gaat via e</w:t>
+      </w:r>
+      <w:r>
+        <w:t xml:space="preserve">en saldo. Dit kan worden opgewaardeerd met </w:t>
+      </w:r>
+      <w:proofErr w:type="spellStart"/>
+      <w:r>
+        <w:t>I</w:t>
+      </w:r>
+      <w:r>
+        <w:t>D</w:t>
+      </w:r>
+      <w:r>
+        <w:t>eal</w:t>
+      </w:r>
+      <w:proofErr w:type="spellEnd"/>
+      <w:r>
+        <w:t>.</w:t>
+      </w:r>
+      <w:r>
+        <w:t xml:space="preserve"> </w:t>
+      </w:r>
+      <w:r>
+        <w:t>Automatisch opwaarderen kan ook.</w:t>
+      </w:r>
+    </w:p>
+    <w:p>
+      <w:pPr>
+        <w:contextualSpacing w:val="0"/>
+      </w:pPr>
+      <w:r>
+        <w:rPr>
+          <w:b/>
+        </w:rPr>
+        <w:t xml:space="preserve">Priority: </w:t>
+      </w:r>
+      <w:r>
+        <w:t>1</w:t>
+      </w:r>
+    </w:p>
+    <w:p>
+      <w:pPr>
+        <w:contextualSpacing w:val="0"/>
+      </w:pPr>
+      <w:r>
+        <w:rPr>
+          <w:b/>
+        </w:rPr>
+        <w:t xml:space="preserve">Source: </w:t>
+      </w:r>
       <w:r>
         <w:t>Overleg 11/9</w:t>
       </w:r>
@@ -3283,11 +3652,10 @@
         <w:rPr>
           <w:b/>
         </w:rPr>
-        <w:lastRenderedPageBreak/>
         <w:t xml:space="preserve">Actors: </w:t>
       </w:r>
       <w:r>
-        <w:t>Meerijder</w:t>
+        <w:t>Alle gebruikers</w:t>
       </w:r>
     </w:p>
     <w:p>
@@ -3316,6 +3684,11 @@
           <w:b/>
         </w:rPr>
         <w:tab/>
+      </w:r>
+      <w:r>
+        <w:rPr>
+          <w:b/>
+        </w:rPr>
         <w:t>Basic flow</w:t>
       </w:r>
     </w:p>
@@ -3324,7 +3697,115 @@
         <w:contextualSpacing w:val="0"/>
       </w:pPr>
       <w:r>
-        <w:t>De gebruiker krijgt te zien hoe veel saldo hij had, hoe veel de rit koste en hoe veel hij na de rit heeft.</w:t>
+        <w:t>De gebruiker geeft aan hoe veel hij wilt opwaarderen, selecteert een bank en gaat naar de betaling. Hij doet de betaling en gaat terug naar het hoofdscherm.</w:t>
+      </w:r>
+    </w:p>
+    <w:p>
+      <w:pPr>
+        <w:contextualSpacing w:val="0"/>
+        <w:rPr>
+          <w:b/>
+        </w:rPr>
+      </w:pPr>
+      <w:r>
+        <w:rPr>
+          <w:b/>
+        </w:rPr>
+        <w:tab/>
+      </w:r>
+      <w:proofErr w:type="spellStart"/>
+      <w:r>
+        <w:rPr>
+          <w:b/>
+        </w:rPr>
+        <w:t>Alternative</w:t>
+      </w:r>
+      <w:proofErr w:type="spellEnd"/>
+      <w:r>
+        <w:rPr>
+          <w:b/>
+        </w:rPr>
+        <w:t xml:space="preserve"> flow 1</w:t>
+      </w:r>
+    </w:p>
+    <w:p>
+      <w:pPr>
+        <w:contextualSpacing w:val="0"/>
+      </w:pPr>
+      <w:r>
+        <w:t>De gebruiker geeft aan hoe veel hij wilt opwaarderen, selecteert een bank en gaat naar de betaling. Hij annuleert de betaling. Hierna gaat de app weer terug naar het hoofdscherm.</w:t>
+      </w:r>
+    </w:p>
+    <w:p>
+      <w:pPr>
+        <w:ind w:firstLine="720"/>
+        <w:contextualSpacing w:val="0"/>
+        <w:rPr>
+          <w:b/>
+        </w:rPr>
+      </w:pPr>
+      <w:proofErr w:type="spellStart"/>
+      <w:r>
+        <w:rPr>
+          <w:b/>
+        </w:rPr>
+        <w:t>Alternative</w:t>
+      </w:r>
+      <w:proofErr w:type="spellEnd"/>
+      <w:r>
+        <w:rPr>
+          <w:b/>
+        </w:rPr>
+        <w:t xml:space="preserve"> flow 2</w:t>
+      </w:r>
+    </w:p>
+    <w:p>
+      <w:pPr>
+        <w:contextualSpacing w:val="0"/>
+      </w:pPr>
+      <w:r>
+        <w:t>De gebruiker geeft niet aan hoe veel hij wilt opwaarderen</w:t>
+      </w:r>
+      <w:r>
+        <w:t>. Hij krijgt hiervoor een bericht en kan het daarna opnieuw proberen.</w:t>
+      </w:r>
+    </w:p>
+    <w:p>
+      <w:pPr>
+        <w:contextualSpacing w:val="0"/>
+        <w:rPr>
+          <w:b/>
+        </w:rPr>
+      </w:pPr>
+      <w:r>
+        <w:rPr>
+          <w:b/>
+        </w:rPr>
+        <w:tab/>
+      </w:r>
+      <w:proofErr w:type="spellStart"/>
+      <w:r>
+        <w:rPr>
+          <w:b/>
+        </w:rPr>
+        <w:t>Exeptions</w:t>
+      </w:r>
+      <w:proofErr w:type="spellEnd"/>
+    </w:p>
+    <w:p>
+      <w:pPr>
+        <w:contextualSpacing w:val="0"/>
+      </w:pPr>
+      <w:r>
+        <w:t xml:space="preserve">De gebruiker blijft langer dan 5 minuten op het </w:t>
+      </w:r>
+      <w:proofErr w:type="spellStart"/>
+      <w:r>
+        <w:t>ideal</w:t>
+      </w:r>
+      <w:proofErr w:type="spellEnd"/>
+      <w:r>
+        <w:t xml:space="preserve"> scherm, nu wordt de betaling automatisch geannuleerd.</w:t>
       </w:r>
     </w:p>
     <w:p>
@@ -3412,10 +3893,13 @@
         <w:t>:</w:t>
       </w:r>
       <w:r>
-        <w:t xml:space="preserve"> </w:t>
-      </w:r>
-      <w:r>
-        <w:t>De meerijder moet de rit geaccepteerd hebben, wat betekend dat hij voldoende saldo heeft.</w:t>
+        <w:t xml:space="preserve"> Als </w:t>
+      </w:r>
+      <w:r>
+        <w:t>de gebruiker t</w:t>
+      </w:r>
+      <w:r>
+        <w:t>e weinig saldo heeft voor het bevestigen voor een rit of als hij op saldo opwaarderen drukt in het menu.</w:t>
       </w:r>
     </w:p>
     <w:p>
@@ -3445,39 +3929,36 @@
         <w:contextualSpacing w:val="0"/>
       </w:pPr>
       <w:r>
-        <w:t>Na de betaling g</w:t>
-      </w:r>
-      <w:r>
-        <w:t>aat de app naar het hoofdscherm.</w:t>
-      </w:r>
-    </w:p>
-    <w:p>
-      <w:pPr>
-        <w:contextualSpacing w:val="0"/>
-        <w:rPr>
-          <w:b/>
-        </w:rPr>
-      </w:pPr>
-      <w:proofErr w:type="spellStart"/>
-      <w:r>
-        <w:rPr>
-          <w:b/>
-        </w:rPr>
-        <w:t>Notes</w:t>
-      </w:r>
-      <w:proofErr w:type="spellEnd"/>
-      <w:r>
-        <w:rPr>
-          <w:b/>
-        </w:rPr>
-        <w:t>/Issues:</w:t>
-      </w:r>
-    </w:p>
-    <w:p>
-      <w:pPr>
-        <w:contextualSpacing w:val="0"/>
-      </w:pPr>
-      <w:r>
+        <w:t>De app gaat terug naar het hoofdscherm</w:t>
+      </w:r>
+    </w:p>
+    <w:p>
+      <w:pPr>
+        <w:contextualSpacing w:val="0"/>
+        <w:rPr>
+          <w:b/>
+          <w:lang w:val="en-US"/>
+        </w:rPr>
+      </w:pPr>
+      <w:r>
+        <w:rPr>
+          <w:b/>
+          <w:lang w:val="en-US"/>
+        </w:rPr>
+        <w:t>Notes/Issues:</w:t>
+      </w:r>
+    </w:p>
+    <w:p>
+      <w:pPr>
+        <w:contextualSpacing w:val="0"/>
+        <w:rPr>
+          <w:lang w:val="en-US"/>
+        </w:rPr>
+      </w:pPr>
+      <w:r>
+        <w:rPr>
+          <w:lang w:val="en-US"/>
+        </w:rPr>
         <w:t>-</w:t>
       </w:r>
     </w:p>
@@ -3486,11 +3967,13 @@
         <w:contextualSpacing w:val="0"/>
         <w:rPr>
           <w:b/>
-        </w:rPr>
-      </w:pPr>
-      <w:r>
-        <w:rPr>
-          <w:b/>
+          <w:lang w:val="en-US"/>
+        </w:rPr>
+      </w:pPr>
+      <w:r>
+        <w:rPr>
+          <w:b/>
+          <w:lang w:val="en-US"/>
         </w:rPr>
         <w:t>UML diagram</w:t>
       </w:r>
@@ -3500,88 +3983,44 @@
         <w:contextualSpacing w:val="0"/>
         <w:rPr>
           <w:b/>
-        </w:rPr>
-      </w:pPr>
-    </w:p>
-    <w:p>
-      <w:pPr>
-        <w:contextualSpacing w:val="0"/>
-      </w:pPr>
-      <w:r>
-        <w:rPr>
-          <w:b/>
-        </w:rPr>
-        <w:t xml:space="preserve">Name </w:t>
-      </w:r>
-      <w:proofErr w:type="spellStart"/>
-      <w:r>
-        <w:rPr>
-          <w:b/>
-        </w:rPr>
-        <w:t>and</w:t>
-      </w:r>
-      <w:proofErr w:type="spellEnd"/>
-      <w:r>
-        <w:rPr>
-          <w:b/>
-        </w:rPr>
-        <w:t xml:space="preserve"> </w:t>
-      </w:r>
-      <w:proofErr w:type="spellStart"/>
-      <w:r>
-        <w:rPr>
-          <w:b/>
-        </w:rPr>
-        <w:t>identifier</w:t>
-      </w:r>
-      <w:proofErr w:type="spellEnd"/>
-      <w:r>
-        <w:rPr>
-          <w:b/>
-        </w:rPr>
-        <w:t>:</w:t>
-      </w:r>
-      <w:r>
-        <w:rPr>
-          <w:b/>
-        </w:rPr>
-        <w:t xml:space="preserve"> </w:t>
-      </w:r>
-      <w:r>
-        <w:t>Tegoed opwaarderen</w:t>
-      </w:r>
-      <w:r>
-        <w:t>/</w:t>
-      </w:r>
-      <w:proofErr w:type="spellStart"/>
-      <w:r>
-        <w:t>uikteren</w:t>
-      </w:r>
-      <w:proofErr w:type="spellEnd"/>
-      <w:r>
+          <w:lang w:val="en-US"/>
+        </w:rPr>
+      </w:pPr>
+    </w:p>
+    <w:p>
+      <w:pPr>
+        <w:contextualSpacing w:val="0"/>
+        <w:rPr>
+          <w:lang w:val="en-GB"/>
+        </w:rPr>
+      </w:pPr>
+      <w:r>
+        <w:rPr>
+          <w:b/>
+          <w:lang w:val="en-GB"/>
+        </w:rPr>
+        <w:t xml:space="preserve">Name and identifier: </w:t>
+      </w:r>
+      <w:proofErr w:type="spellStart"/>
+      <w:r>
+        <w:rPr>
+          <w:lang w:val="en-GB"/>
+        </w:rPr>
+        <w:t>Chatten</w:t>
+      </w:r>
+      <w:proofErr w:type="spellEnd"/>
+      <w:r>
+        <w:rPr>
+          <w:lang w:val="en-GB"/>
+        </w:rPr>
         <w:t xml:space="preserve">, </w:t>
       </w:r>
-      <w:proofErr w:type="spellStart"/>
-      <w:r>
-        <w:t>Teg</w:t>
-      </w:r>
-      <w:proofErr w:type="spellEnd"/>
-      <w:r>
-        <w:t xml:space="preserve"> </w:t>
-      </w:r>
-      <w:proofErr w:type="spellStart"/>
-      <w:r>
-        <w:t>Opw</w:t>
-      </w:r>
-      <w:proofErr w:type="spellEnd"/>
-      <w:r>
-        <w:t>/</w:t>
-      </w:r>
-      <w:proofErr w:type="spellStart"/>
-      <w:r>
-        <w:t>Uitk</w:t>
-      </w:r>
-      <w:proofErr w:type="spellEnd"/>
+      <w:r>
+        <w:rPr>
+          <w:lang w:val="en-GB"/>
+        </w:rPr>
+        <w:t>Chat</w:t>
+      </w:r>
     </w:p>
     <w:p>
       <w:pPr>
@@ -3602,527 +4041,20 @@
         <w:t xml:space="preserve">: </w:t>
       </w:r>
       <w:r>
-        <w:t>Betaling gaat via e</w:t>
-      </w:r>
-      <w:r>
-        <w:t xml:space="preserve">en saldo. Dit kan worden opgewaardeerd met </w:t>
-      </w:r>
-      <w:proofErr w:type="spellStart"/>
-      <w:r>
-        <w:t>I</w:t>
-      </w:r>
-      <w:r>
-        <w:t>D</w:t>
-      </w:r>
-      <w:r>
-        <w:t>eal</w:t>
-      </w:r>
-      <w:proofErr w:type="spellEnd"/>
-      <w:r>
-        <w:t>.</w:t>
-      </w:r>
-      <w:r>
-        <w:t xml:space="preserve"> </w:t>
-      </w:r>
-      <w:r>
-        <w:rPr>
-          <w:b/>
-          <w:color w:val="FF0000"/>
-          <w:u w:val="single"/>
-        </w:rPr>
-        <w:t>Automatisch opwaarderen kan ook.</w:t>
-      </w:r>
-    </w:p>
-    <w:p>
-      <w:pPr>
-        <w:contextualSpacing w:val="0"/>
-        <w:rPr>
-          <w:lang w:val="en-US"/>
-        </w:rPr>
-      </w:pPr>
-      <w:r>
-        <w:rPr>
-          <w:b/>
-          <w:lang w:val="en-US"/>
-        </w:rPr>
-        <w:t xml:space="preserve">Priority: </w:t>
-      </w:r>
-      <w:r>
-        <w:rPr>
-          <w:lang w:val="en-US"/>
-        </w:rPr>
-        <w:t>1</w:t>
-      </w:r>
-    </w:p>
-    <w:p>
-      <w:pPr>
-        <w:contextualSpacing w:val="0"/>
-        <w:rPr>
-          <w:lang w:val="en-GB"/>
-        </w:rPr>
-      </w:pPr>
-      <w:r>
-        <w:rPr>
-          <w:b/>
-          <w:lang w:val="en-GB"/>
-        </w:rPr>
-        <w:t xml:space="preserve">Source: </w:t>
-      </w:r>
-      <w:proofErr w:type="spellStart"/>
-      <w:r>
-        <w:rPr>
-          <w:lang w:val="en-GB"/>
-        </w:rPr>
-        <w:t>Overleg</w:t>
-      </w:r>
-      <w:proofErr w:type="spellEnd"/>
-      <w:r>
-        <w:rPr>
-          <w:lang w:val="en-GB"/>
-        </w:rPr>
-        <w:t xml:space="preserve"> 11/9</w:t>
-      </w:r>
-    </w:p>
-    <w:p>
-      <w:pPr>
-        <w:contextualSpacing w:val="0"/>
-        <w:rPr>
-          <w:lang w:val="en-GB"/>
-        </w:rPr>
-      </w:pPr>
-      <w:r>
-        <w:rPr>
-          <w:b/>
-          <w:lang w:val="en-GB"/>
-        </w:rPr>
-        <w:t xml:space="preserve">Actors: </w:t>
-      </w:r>
-      <w:proofErr w:type="spellStart"/>
-      <w:r>
-        <w:rPr>
-          <w:lang w:val="en-GB"/>
-        </w:rPr>
-        <w:t>Alle</w:t>
-      </w:r>
-      <w:proofErr w:type="spellEnd"/>
-      <w:r>
-        <w:rPr>
-          <w:lang w:val="en-GB"/>
-        </w:rPr>
-        <w:t xml:space="preserve"> </w:t>
-      </w:r>
-      <w:proofErr w:type="spellStart"/>
-      <w:r>
-        <w:rPr>
-          <w:lang w:val="en-GB"/>
-        </w:rPr>
-        <w:t>gebruikers</w:t>
-      </w:r>
-      <w:proofErr w:type="spellEnd"/>
-    </w:p>
-    <w:p>
-      <w:pPr>
-        <w:contextualSpacing w:val="0"/>
-        <w:rPr>
-          <w:b/>
-          <w:lang w:val="en-GB"/>
-        </w:rPr>
-      </w:pPr>
-      <w:r>
-        <w:rPr>
-          <w:b/>
-          <w:lang w:val="en-GB"/>
-        </w:rPr>
-        <w:t>Flow of events:</w:t>
-      </w:r>
-    </w:p>
-    <w:p>
-      <w:pPr>
-        <w:contextualSpacing w:val="0"/>
-        <w:rPr>
-          <w:b/>
-        </w:rPr>
-      </w:pPr>
-      <w:r>
-        <w:rPr>
-          <w:b/>
-          <w:lang w:val="en-GB"/>
-        </w:rPr>
-        <w:tab/>
-      </w:r>
-      <w:r>
-        <w:rPr>
-          <w:b/>
-        </w:rPr>
-        <w:t>Basic flow</w:t>
-      </w:r>
-    </w:p>
-    <w:p>
-      <w:pPr>
-        <w:contextualSpacing w:val="0"/>
-      </w:pPr>
-      <w:r>
-        <w:t>De gebruiker geeft aan hoe veel hij wilt opwaarderen, selecteert een bank en gaat naar de betaling. Hij doet de betaling en gaat terug naar het hoofdscherm.</w:t>
-      </w:r>
-    </w:p>
-    <w:p>
-      <w:pPr>
-        <w:contextualSpacing w:val="0"/>
-        <w:rPr>
-          <w:b/>
-        </w:rPr>
-      </w:pPr>
-      <w:r>
-        <w:rPr>
-          <w:b/>
-        </w:rPr>
-        <w:tab/>
-      </w:r>
-      <w:proofErr w:type="spellStart"/>
-      <w:r>
-        <w:rPr>
-          <w:b/>
-        </w:rPr>
-        <w:t>Alternative</w:t>
-      </w:r>
-      <w:proofErr w:type="spellEnd"/>
-      <w:r>
-        <w:rPr>
-          <w:b/>
-        </w:rPr>
-        <w:t xml:space="preserve"> flow 1</w:t>
-      </w:r>
-    </w:p>
-    <w:p>
-      <w:pPr>
-        <w:contextualSpacing w:val="0"/>
-      </w:pPr>
-      <w:r>
-        <w:t>De gebruiker geeft aan hoe veel hij wilt opwaarderen, selecteert een bank en gaat naar de betaling. Hij annuleert de betaling. Hierna gaat de app weer terug naar het hoofdscherm.</w:t>
-      </w:r>
-    </w:p>
-    <w:p>
-      <w:pPr>
-        <w:ind w:firstLine="720"/>
-        <w:contextualSpacing w:val="0"/>
-        <w:rPr>
-          <w:b/>
-        </w:rPr>
-      </w:pPr>
-      <w:proofErr w:type="spellStart"/>
-      <w:r>
-        <w:rPr>
-          <w:b/>
-        </w:rPr>
-        <w:t>Alternative</w:t>
-      </w:r>
-      <w:proofErr w:type="spellEnd"/>
-      <w:r>
-        <w:rPr>
-          <w:b/>
-        </w:rPr>
-        <w:t xml:space="preserve"> flow 2</w:t>
-      </w:r>
-    </w:p>
-    <w:p>
-      <w:pPr>
-        <w:contextualSpacing w:val="0"/>
-      </w:pPr>
-      <w:r>
-        <w:t>De gebruiker geeft niet aan hoe veel hij wilt opwaarderen</w:t>
-      </w:r>
-      <w:r>
-        <w:t>. Hij krijgt hiervoor een bericht en kan het daarna opnieuw proberen.</w:t>
-      </w:r>
-    </w:p>
-    <w:p>
-      <w:pPr>
-        <w:contextualSpacing w:val="0"/>
-        <w:rPr>
-          <w:b/>
-        </w:rPr>
-      </w:pPr>
-      <w:r>
-        <w:rPr>
-          <w:b/>
-        </w:rPr>
-        <w:tab/>
-      </w:r>
-      <w:proofErr w:type="spellStart"/>
-      <w:r>
-        <w:rPr>
-          <w:b/>
-        </w:rPr>
-        <w:t>Exeptions</w:t>
-      </w:r>
-      <w:proofErr w:type="spellEnd"/>
-    </w:p>
-    <w:p>
-      <w:pPr>
-        <w:contextualSpacing w:val="0"/>
-      </w:pPr>
-      <w:r>
-        <w:t xml:space="preserve">De gebruiker blijft langer dan 5 minuten op het </w:t>
-      </w:r>
-      <w:proofErr w:type="spellStart"/>
-      <w:r>
-        <w:t>ideal</w:t>
-      </w:r>
-      <w:proofErr w:type="spellEnd"/>
-      <w:r>
-        <w:t xml:space="preserve"> scherm, nu wordt de betaling automatisch geannuleerd.</w:t>
-      </w:r>
-    </w:p>
-    <w:p>
-      <w:pPr>
-        <w:contextualSpacing w:val="0"/>
-      </w:pPr>
-      <w:proofErr w:type="spellStart"/>
-      <w:r>
-        <w:rPr>
-          <w:b/>
-        </w:rPr>
-        <w:t>Includes</w:t>
-      </w:r>
-      <w:proofErr w:type="spellEnd"/>
-      <w:r>
-        <w:rPr>
-          <w:b/>
-        </w:rPr>
-        <w:t xml:space="preserve">: </w:t>
-      </w:r>
-      <w:r>
-        <w:t>-</w:t>
-      </w:r>
-    </w:p>
-    <w:p>
-      <w:pPr>
-        <w:contextualSpacing w:val="0"/>
-      </w:pPr>
-      <w:proofErr w:type="spellStart"/>
-      <w:r>
-        <w:rPr>
-          <w:b/>
-        </w:rPr>
-        <w:t>Extends</w:t>
-      </w:r>
-      <w:proofErr w:type="spellEnd"/>
-      <w:r>
-        <w:rPr>
-          <w:b/>
-        </w:rPr>
-        <w:t xml:space="preserve">: </w:t>
-      </w:r>
-      <w:r>
-        <w:t>-</w:t>
-      </w:r>
-    </w:p>
-    <w:p>
-      <w:pPr>
-        <w:contextualSpacing w:val="0"/>
-      </w:pPr>
-      <w:proofErr w:type="spellStart"/>
-      <w:r>
-        <w:rPr>
-          <w:b/>
-        </w:rPr>
-        <w:t>Generalizes</w:t>
-      </w:r>
-      <w:proofErr w:type="spellEnd"/>
-      <w:r>
-        <w:rPr>
-          <w:b/>
-        </w:rPr>
-        <w:t xml:space="preserve">: </w:t>
-      </w:r>
-      <w:r>
-        <w:t>-</w:t>
-      </w:r>
-    </w:p>
-    <w:p>
-      <w:pPr>
-        <w:contextualSpacing w:val="0"/>
-      </w:pPr>
-      <w:proofErr w:type="spellStart"/>
-      <w:r>
-        <w:rPr>
-          <w:b/>
-        </w:rPr>
-        <w:t>Preconditions</w:t>
-      </w:r>
-      <w:proofErr w:type="spellEnd"/>
-      <w:r>
-        <w:rPr>
-          <w:b/>
-        </w:rPr>
-        <w:t>:</w:t>
-      </w:r>
-      <w:r>
-        <w:t xml:space="preserve"> Als </w:t>
-      </w:r>
-      <w:r>
-        <w:t>de gebruiker t</w:t>
-      </w:r>
-      <w:r>
-        <w:t>e weinig saldo heeft voor het bevestigen voor een rit of als hij op saldo opwaarderen drukt in het menu.</w:t>
-      </w:r>
-    </w:p>
-    <w:p>
-      <w:pPr>
-        <w:contextualSpacing w:val="0"/>
-        <w:rPr>
-          <w:b/>
-        </w:rPr>
-      </w:pPr>
-      <w:proofErr w:type="spellStart"/>
-      <w:r>
-        <w:rPr>
-          <w:b/>
-        </w:rPr>
-        <w:t>Postconditions</w:t>
-      </w:r>
-      <w:proofErr w:type="spellEnd"/>
-      <w:r>
-        <w:rPr>
-          <w:b/>
-        </w:rPr>
-        <w:t>:</w:t>
-      </w:r>
-    </w:p>
-    <w:p>
-      <w:pPr>
-        <w:contextualSpacing w:val="0"/>
-      </w:pPr>
-      <w:r>
-        <w:t>De app gaat terug naar het hoofdscherm</w:t>
-      </w:r>
-    </w:p>
-    <w:p>
-      <w:pPr>
-        <w:contextualSpacing w:val="0"/>
-        <w:rPr>
-          <w:b/>
-          <w:lang w:val="en-US"/>
-        </w:rPr>
-      </w:pPr>
-      <w:r>
-        <w:rPr>
-          <w:b/>
-          <w:lang w:val="en-US"/>
-        </w:rPr>
-        <w:t>Notes/Issues:</w:t>
-      </w:r>
-    </w:p>
-    <w:p>
-      <w:pPr>
-        <w:contextualSpacing w:val="0"/>
-        <w:rPr>
-          <w:lang w:val="en-US"/>
-        </w:rPr>
-      </w:pPr>
-      <w:r>
-        <w:rPr>
-          <w:lang w:val="en-US"/>
-        </w:rPr>
-        <w:t>-</w:t>
-      </w:r>
-    </w:p>
-    <w:p>
-      <w:pPr>
-        <w:contextualSpacing w:val="0"/>
-        <w:rPr>
-          <w:b/>
-          <w:lang w:val="en-US"/>
-        </w:rPr>
-      </w:pPr>
-      <w:r>
-        <w:rPr>
-          <w:b/>
-          <w:lang w:val="en-US"/>
-        </w:rPr>
-        <w:t>UML diagram</w:t>
-      </w:r>
-    </w:p>
-    <w:p>
-      <w:pPr>
-        <w:contextualSpacing w:val="0"/>
-        <w:rPr>
-          <w:b/>
-          <w:lang w:val="en-US"/>
-        </w:rPr>
-      </w:pPr>
-    </w:p>
-    <w:p>
-      <w:pPr>
-        <w:contextualSpacing w:val="0"/>
-        <w:rPr>
-          <w:lang w:val="en-GB"/>
-        </w:rPr>
-      </w:pPr>
-      <w:r>
-        <w:rPr>
-          <w:b/>
-          <w:lang w:val="en-GB"/>
-        </w:rPr>
-        <w:t xml:space="preserve">Name and identifier: </w:t>
-      </w:r>
-      <w:proofErr w:type="spellStart"/>
-      <w:r>
-        <w:rPr>
-          <w:lang w:val="en-GB"/>
-        </w:rPr>
-        <w:t>Chatten</w:t>
-      </w:r>
-      <w:proofErr w:type="spellEnd"/>
-      <w:r>
-        <w:rPr>
-          <w:lang w:val="en-GB"/>
-        </w:rPr>
-        <w:t xml:space="preserve">, </w:t>
-      </w:r>
-      <w:r>
-        <w:rPr>
-          <w:lang w:val="en-GB"/>
-        </w:rPr>
-        <w:t>Chat</w:t>
-      </w:r>
-    </w:p>
-    <w:p>
-      <w:pPr>
-        <w:contextualSpacing w:val="0"/>
-      </w:pPr>
-      <w:proofErr w:type="spellStart"/>
-      <w:r>
-        <w:rPr>
-          <w:b/>
-        </w:rPr>
-        <w:lastRenderedPageBreak/>
-        <w:t>Objective</w:t>
-      </w:r>
-      <w:proofErr w:type="spellEnd"/>
-      <w:r>
-        <w:rPr>
-          <w:b/>
-        </w:rPr>
-        <w:t xml:space="preserve">: </w:t>
-      </w:r>
-      <w:r>
-        <w:t>Als een meerijder een aanvraag heeft gedaan en de chauffeur deze heeft geaccepteerd kunnen ze met elkaar chatten</w:t>
-      </w:r>
-      <w:r>
-        <w:t xml:space="preserve"> </w:t>
-      </w:r>
-      <w:r>
-        <w:rPr>
-          <w:b/>
-          <w:color w:val="FF0000"/>
-          <w:u w:val="single"/>
-        </w:rPr>
-        <w:t>via een chatfunctie op de webapplicatie</w:t>
+        <w:t>Als een mee</w:t>
       </w:r>
       <w:bookmarkStart w:id="0" w:name="_GoBack"/>
       <w:bookmarkEnd w:id="0"/>
       <w:r>
+        <w:t xml:space="preserve">rijder een aanvraag heeft gedaan en de chauffeur deze heeft geaccepteerd kunnen ze met elkaar </w:t>
+      </w:r>
+      <w:r>
+        <w:t>chatten</w:t>
+      </w:r>
+      <w:r>
+        <w:t xml:space="preserve"> via een chatfunctie op de webapplicatie</w:t>
+      </w:r>
+      <w:r>
         <w:t>. Zo kunnen ze vragen stellen over de rit.</w:t>
       </w:r>
     </w:p>
@@ -4148,6 +4080,7 @@
         <w:rPr>
           <w:b/>
         </w:rPr>
+        <w:lastRenderedPageBreak/>
         <w:t xml:space="preserve">Source: </w:t>
       </w:r>
       <w:r>
@@ -5149,6 +5082,7 @@
   <w:style w:type="character" w:default="1" w:styleId="Standaardalinea-lettertype">
     <w:name w:val="Default Paragraph Font"/>
     <w:uiPriority w:val="1"/>
+    <w:semiHidden/>
     <w:unhideWhenUsed/>
   </w:style>
   <w:style w:type="table" w:default="1" w:styleId="Standaardtabel">

</xml_diff>